<commit_message>
Hatalar ve Dosya işlemleri konusu eklendi
</commit_message>
<xml_diff>
--- a/Python/Python.docx
+++ b/Python/Python.docx
@@ -11742,19 +11742,7 @@
       </w:r>
       <w:proofErr w:type="spellEnd"/>
       <w:r>
-        <w:t xml:space="preserve"> değimi ile </w:t>
-      </w:r>
-      <w:r>
-        <w:t>brikte</w:t>
-      </w:r>
-      <w:r>
-        <w:t xml:space="preserve"> kullanılır. </w:t>
-      </w:r>
-      <w:r>
-        <w:t>B</w:t>
-      </w:r>
-      <w:r>
-        <w:t>elirtilen koşullara göre işlem gerçekleştirmektedir.</w:t>
+        <w:t xml:space="preserve"> değimi ile brikte kullanılır. Belirtilen koşullara göre işlem gerçekleştirmektedir.</w:t>
       </w:r>
     </w:p>
     <w:p>
@@ -13377,10 +13365,7 @@
       </w:pPr>
       <w:r>
         <w:tab/>
-        <w:t>Kod</w:t>
-      </w:r>
-      <w:r>
-        <w:t xml:space="preserve"> </w:t>
+        <w:t xml:space="preserve">Kod </w:t>
       </w:r>
       <w:proofErr w:type="spellStart"/>
       <w:r>
@@ -13529,10 +13514,7 @@
         <w:jc w:val="both"/>
       </w:pPr>
       <w:r>
-        <w:t>D</w:t>
-      </w:r>
-      <w:r>
-        <w:t>evam eden süreci kesintiye uğratır. Her zaman bir döngünün içinde yer almalıdır.</w:t>
+        <w:t>Devam eden süreci kesintiye uğratır. Her zaman bir döngünün içinde yer almalıdır.</w:t>
       </w:r>
     </w:p>
     <w:p>
@@ -14087,13 +14069,7 @@
         <w:jc w:val="both"/>
       </w:pPr>
       <w:r>
-        <w:t>Ardından</w:t>
-      </w:r>
-      <w:r>
-        <w:t xml:space="preserve"> gelen her şeyin es geçilip, </w:t>
-      </w:r>
-      <w:r>
-        <w:t xml:space="preserve">döngüyü devam ettirir. </w:t>
+        <w:t xml:space="preserve">Ardından gelen her şeyin es geçilip, döngüyü devam ettirir. </w:t>
       </w:r>
     </w:p>
     <w:p>
@@ -14916,8 +14892,6 @@
       </w:pPr>
       <w:r>
         <w:tab/>
-      </w:r>
-      <w:r>
         <w:t>K</w:t>
       </w:r>
       <w:r>
@@ -14928,10 +14902,7 @@
       </w:r>
       <w:proofErr w:type="gramStart"/>
       <w:r>
-        <w:t>kullanırız.</w:t>
-      </w:r>
-      <w:r>
-        <w:t>.</w:t>
+        <w:t>kullanırız..</w:t>
       </w:r>
       <w:proofErr w:type="gramEnd"/>
     </w:p>
@@ -15677,17 +15648,7 @@
           <w:szCs w:val="21"/>
           <w:lang w:eastAsia="tr-TR"/>
         </w:rPr>
-        <w:t>Bir şeyler yanlış gitti</w:t>
-      </w:r>
-      <w:r>
-        <w:rPr>
-          <w:rFonts w:ascii="Consolas" w:eastAsia="Times New Roman" w:hAnsi="Consolas" w:cs="Times New Roman"/>
-          <w:color w:val="A31515"/>
-          <w:sz w:val="21"/>
-          <w:szCs w:val="21"/>
-          <w:lang w:eastAsia="tr-TR"/>
-        </w:rPr>
-        <w:t xml:space="preserve"> </w:t>
+        <w:t xml:space="preserve">Bir şeyler yanlış gitti </w:t>
       </w:r>
       <w:r>
         <w:rPr>
@@ -15837,17 +15798,7 @@
           <w:szCs w:val="21"/>
           <w:lang w:eastAsia="tr-TR"/>
         </w:rPr>
-        <w:t>Hiçbir şey ters gitmedi</w:t>
-      </w:r>
-      <w:r>
-        <w:rPr>
-          <w:rFonts w:ascii="Consolas" w:eastAsia="Times New Roman" w:hAnsi="Consolas" w:cs="Times New Roman"/>
-          <w:color w:val="A31515"/>
-          <w:sz w:val="21"/>
-          <w:szCs w:val="21"/>
-          <w:lang w:eastAsia="tr-TR"/>
-        </w:rPr>
-        <w:t xml:space="preserve"> </w:t>
+        <w:t xml:space="preserve">Hiçbir şey ters gitmedi </w:t>
       </w:r>
       <w:r>
         <w:rPr>
@@ -16189,27 +16140,7 @@
           <w:szCs w:val="21"/>
           <w:lang w:eastAsia="tr-TR"/>
         </w:rPr>
-        <w:t>"Bir şeyler yanlış gitti</w:t>
-      </w:r>
-      <w:r>
-        <w:rPr>
-          <w:rFonts w:ascii="Consolas" w:eastAsia="Times New Roman" w:hAnsi="Consolas" w:cs="Times New Roman"/>
-          <w:color w:val="A31515"/>
-          <w:sz w:val="21"/>
-          <w:szCs w:val="21"/>
-          <w:lang w:eastAsia="tr-TR"/>
-        </w:rPr>
-        <w:t xml:space="preserve"> </w:t>
-      </w:r>
-      <w:r>
-        <w:rPr>
-          <w:rFonts w:ascii="Consolas" w:eastAsia="Times New Roman" w:hAnsi="Consolas" w:cs="Times New Roman"/>
-          <w:color w:val="A31515"/>
-          <w:sz w:val="21"/>
-          <w:szCs w:val="21"/>
-          <w:lang w:eastAsia="tr-TR"/>
-        </w:rPr>
-        <w:t>"</w:t>
+        <w:t>"Bir şeyler yanlış gitti "</w:t>
       </w:r>
       <w:r>
         <w:rPr>
@@ -16405,27 +16336,7 @@
           <w:szCs w:val="21"/>
           <w:lang w:eastAsia="tr-TR"/>
         </w:rPr>
-        <w:t xml:space="preserve"> bitti</w:t>
-      </w:r>
-      <w:r>
-        <w:rPr>
-          <w:rFonts w:ascii="Consolas" w:eastAsia="Times New Roman" w:hAnsi="Consolas" w:cs="Times New Roman"/>
-          <w:color w:val="A31515"/>
-          <w:sz w:val="21"/>
-          <w:szCs w:val="21"/>
-          <w:lang w:eastAsia="tr-TR"/>
-        </w:rPr>
-        <w:t xml:space="preserve"> </w:t>
-      </w:r>
-      <w:r>
-        <w:rPr>
-          <w:rFonts w:ascii="Consolas" w:eastAsia="Times New Roman" w:hAnsi="Consolas" w:cs="Times New Roman"/>
-          <w:color w:val="A31515"/>
-          <w:sz w:val="21"/>
-          <w:szCs w:val="21"/>
-          <w:lang w:eastAsia="tr-TR"/>
-        </w:rPr>
-        <w:t>"</w:t>
+        <w:t xml:space="preserve"> bitti "</w:t>
       </w:r>
       <w:r>
         <w:rPr>
@@ -16453,240 +16364,234 @@
         <w:rPr>
           <w:b/>
           <w:bCs/>
+        </w:rPr>
+        <w:t>raise</w:t>
+      </w:r>
+      <w:proofErr w:type="spellEnd"/>
+      <w:proofErr w:type="gramEnd"/>
+    </w:p>
+    <w:p>
+      <w:pPr>
+        <w:spacing w:before="120" w:after="120" w:line="240" w:lineRule="auto"/>
+        <w:jc w:val="both"/>
+      </w:pPr>
+      <w:r>
+        <w:tab/>
+        <w:t>K</w:t>
+      </w:r>
+      <w:r>
+        <w:t>ullanıcının yaptığı bir işlem normal şartlar altında hata vermeyecek olsa bile biz ona ‘</w:t>
+      </w:r>
+      <w:proofErr w:type="spellStart"/>
+      <w:r>
+        <w:t>Python</w:t>
+      </w:r>
+      <w:proofErr w:type="spellEnd"/>
+      <w:r>
+        <w:t xml:space="preserve"> tarzı’ bir hata mesajı göstermek isteyebiliriz.</w:t>
+      </w:r>
+    </w:p>
+    <w:p>
+      <w:pPr>
+        <w:shd w:val="clear" w:color="auto" w:fill="FFFFFF"/>
+        <w:spacing w:after="0" w:line="285" w:lineRule="atLeast"/>
+        <w:rPr>
+          <w:rFonts w:ascii="Consolas" w:eastAsia="Times New Roman" w:hAnsi="Consolas" w:cs="Times New Roman"/>
+          <w:color w:val="3B3B3B"/>
+          <w:sz w:val="21"/>
+          <w:szCs w:val="21"/>
+          <w:lang w:eastAsia="tr-TR"/>
+        </w:rPr>
+      </w:pPr>
+      <w:r>
+        <w:rPr>
+          <w:rFonts w:ascii="Consolas" w:eastAsia="Times New Roman" w:hAnsi="Consolas" w:cs="Times New Roman"/>
+          <w:color w:val="000000" w:themeColor="text1"/>
+          <w:sz w:val="21"/>
+          <w:szCs w:val="21"/>
+          <w:lang w:eastAsia="tr-TR"/>
+        </w:rPr>
+        <w:t xml:space="preserve">&gt;&gt; </w:t>
+      </w:r>
+      <w:proofErr w:type="spellStart"/>
+      <w:r>
+        <w:rPr>
+          <w:rFonts w:ascii="Consolas" w:eastAsia="Times New Roman" w:hAnsi="Consolas" w:cs="Times New Roman"/>
+          <w:color w:val="AF00DB"/>
+          <w:sz w:val="21"/>
+          <w:szCs w:val="21"/>
+          <w:lang w:eastAsia="tr-TR"/>
+        </w:rPr>
+        <w:t>if</w:t>
+      </w:r>
+      <w:proofErr w:type="spellEnd"/>
+      <w:r>
+        <w:rPr>
+          <w:rFonts w:ascii="Consolas" w:eastAsia="Times New Roman" w:hAnsi="Consolas" w:cs="Times New Roman"/>
+          <w:color w:val="3B3B3B"/>
+          <w:sz w:val="21"/>
+          <w:szCs w:val="21"/>
+          <w:lang w:eastAsia="tr-TR"/>
+        </w:rPr>
+        <w:t xml:space="preserve"> bölünen </w:t>
+      </w:r>
+      <w:r>
+        <w:rPr>
+          <w:rFonts w:ascii="Consolas" w:eastAsia="Times New Roman" w:hAnsi="Consolas" w:cs="Times New Roman"/>
+          <w:color w:val="000000"/>
+          <w:sz w:val="21"/>
+          <w:szCs w:val="21"/>
+          <w:lang w:eastAsia="tr-TR"/>
+        </w:rPr>
+        <w:t>==</w:t>
+      </w:r>
+      <w:r>
+        <w:rPr>
+          <w:rFonts w:ascii="Consolas" w:eastAsia="Times New Roman" w:hAnsi="Consolas" w:cs="Times New Roman"/>
+          <w:color w:val="3B3B3B"/>
+          <w:sz w:val="21"/>
+          <w:szCs w:val="21"/>
+          <w:lang w:eastAsia="tr-TR"/>
+        </w:rPr>
+        <w:t xml:space="preserve"> </w:t>
+      </w:r>
+      <w:r>
+        <w:rPr>
+          <w:rFonts w:ascii="Consolas" w:eastAsia="Times New Roman" w:hAnsi="Consolas" w:cs="Times New Roman"/>
+          <w:color w:val="098658"/>
+          <w:sz w:val="21"/>
+          <w:szCs w:val="21"/>
+          <w:lang w:eastAsia="tr-TR"/>
+        </w:rPr>
+        <w:t>23</w:t>
+      </w:r>
+      <w:r>
+        <w:rPr>
+          <w:rFonts w:ascii="Consolas" w:eastAsia="Times New Roman" w:hAnsi="Consolas" w:cs="Times New Roman"/>
+          <w:color w:val="3B3B3B"/>
+          <w:sz w:val="21"/>
+          <w:szCs w:val="21"/>
+          <w:lang w:eastAsia="tr-TR"/>
+        </w:rPr>
+        <w:t>:</w:t>
+      </w:r>
+    </w:p>
+    <w:p>
+      <w:pPr>
+        <w:shd w:val="clear" w:color="auto" w:fill="FFFFFF"/>
+        <w:spacing w:after="0" w:line="285" w:lineRule="atLeast"/>
+        <w:rPr>
+          <w:rFonts w:ascii="Consolas" w:eastAsia="Times New Roman" w:hAnsi="Consolas" w:cs="Times New Roman"/>
+          <w:color w:val="3B3B3B"/>
+          <w:sz w:val="21"/>
+          <w:szCs w:val="21"/>
+          <w:lang w:eastAsia="tr-TR"/>
+        </w:rPr>
+      </w:pPr>
+      <w:r>
+        <w:rPr>
+          <w:rFonts w:ascii="Consolas" w:eastAsia="Times New Roman" w:hAnsi="Consolas" w:cs="Times New Roman"/>
+          <w:color w:val="000000" w:themeColor="text1"/>
+          <w:sz w:val="21"/>
+          <w:szCs w:val="21"/>
+          <w:lang w:eastAsia="tr-TR"/>
+        </w:rPr>
+        <w:t>&gt;&gt;</w:t>
+      </w:r>
+      <w:r>
+        <w:rPr>
+          <w:rFonts w:ascii="Consolas" w:eastAsia="Times New Roman" w:hAnsi="Consolas" w:cs="Times New Roman"/>
+          <w:color w:val="3B3B3B"/>
+          <w:sz w:val="21"/>
+          <w:szCs w:val="21"/>
+          <w:lang w:eastAsia="tr-TR"/>
+        </w:rPr>
+        <w:t xml:space="preserve">    </w:t>
+      </w:r>
+      <w:proofErr w:type="spellStart"/>
+      <w:r>
+        <w:rPr>
+          <w:rFonts w:ascii="Consolas" w:eastAsia="Times New Roman" w:hAnsi="Consolas" w:cs="Times New Roman"/>
+          <w:color w:val="AF00DB"/>
+          <w:sz w:val="21"/>
+          <w:szCs w:val="21"/>
+          <w:lang w:eastAsia="tr-TR"/>
+        </w:rPr>
+        <w:t>raise</w:t>
+      </w:r>
+      <w:proofErr w:type="spellEnd"/>
+      <w:r>
+        <w:rPr>
+          <w:rFonts w:ascii="Consolas" w:eastAsia="Times New Roman" w:hAnsi="Consolas" w:cs="Times New Roman"/>
+          <w:color w:val="3B3B3B"/>
+          <w:sz w:val="21"/>
+          <w:szCs w:val="21"/>
+          <w:lang w:eastAsia="tr-TR"/>
+        </w:rPr>
+        <w:t xml:space="preserve"> </w:t>
+      </w:r>
+      <w:proofErr w:type="spellStart"/>
+      <w:proofErr w:type="gramStart"/>
+      <w:r>
+        <w:rPr>
+          <w:rFonts w:ascii="Consolas" w:eastAsia="Times New Roman" w:hAnsi="Consolas" w:cs="Times New Roman"/>
+          <w:color w:val="267F99"/>
+          <w:sz w:val="21"/>
+          <w:szCs w:val="21"/>
+          <w:lang w:eastAsia="tr-TR"/>
+        </w:rPr>
+        <w:t>Exception</w:t>
+      </w:r>
+      <w:proofErr w:type="spellEnd"/>
+      <w:r>
+        <w:rPr>
+          <w:rFonts w:ascii="Consolas" w:eastAsia="Times New Roman" w:hAnsi="Consolas" w:cs="Times New Roman"/>
+          <w:color w:val="3B3B3B"/>
+          <w:sz w:val="21"/>
+          <w:szCs w:val="21"/>
+          <w:lang w:eastAsia="tr-TR"/>
+        </w:rPr>
+        <w:t>(</w:t>
+      </w:r>
+      <w:proofErr w:type="gramEnd"/>
+      <w:r>
+        <w:rPr>
+          <w:rFonts w:ascii="Consolas" w:eastAsia="Times New Roman" w:hAnsi="Consolas" w:cs="Times New Roman"/>
+          <w:color w:val="A31515"/>
+          <w:sz w:val="21"/>
+          <w:szCs w:val="21"/>
+          <w:lang w:eastAsia="tr-TR"/>
+        </w:rPr>
+        <w:t>"Bu programda 23 sayısını görmek istemiyorum!"</w:t>
+      </w:r>
+      <w:r>
+        <w:rPr>
+          <w:rFonts w:ascii="Consolas" w:eastAsia="Times New Roman" w:hAnsi="Consolas" w:cs="Times New Roman"/>
+          <w:color w:val="3B3B3B"/>
+          <w:sz w:val="21"/>
+          <w:szCs w:val="21"/>
+          <w:lang w:eastAsia="tr-TR"/>
+        </w:rPr>
+        <w:t>)</w:t>
+      </w:r>
+    </w:p>
+    <w:p>
+      <w:pPr>
+        <w:spacing w:before="120" w:after="120" w:line="240" w:lineRule="auto"/>
+        <w:jc w:val="both"/>
+        <w:rPr>
+          <w:b/>
+          <w:bCs/>
           <w:sz w:val="24"/>
           <w:szCs w:val="24"/>
         </w:rPr>
-        <w:t>raise</w:t>
-      </w:r>
-      <w:proofErr w:type="spellEnd"/>
-      <w:proofErr w:type="gramEnd"/>
-    </w:p>
-    <w:p>
-      <w:pPr>
-        <w:spacing w:before="120" w:after="120" w:line="240" w:lineRule="auto"/>
-        <w:jc w:val="both"/>
-      </w:pPr>
-      <w:r>
-        <w:tab/>
-      </w:r>
-      <w:r>
-        <w:t>K</w:t>
-      </w:r>
-      <w:r>
-        <w:t>ullanıcının yaptığı bir işlem normal şartlar altında hata vermeyecek olsa bile biz ona ‘</w:t>
-      </w:r>
-      <w:proofErr w:type="spellStart"/>
-      <w:r>
-        <w:t>Python</w:t>
-      </w:r>
-      <w:proofErr w:type="spellEnd"/>
-      <w:r>
-        <w:t xml:space="preserve"> tarzı’ bir hata mesajı göstermek isteyebiliriz.</w:t>
-      </w:r>
-    </w:p>
-    <w:p>
-      <w:pPr>
-        <w:shd w:val="clear" w:color="auto" w:fill="FFFFFF"/>
-        <w:spacing w:after="0" w:line="285" w:lineRule="atLeast"/>
-        <w:rPr>
-          <w:rFonts w:ascii="Consolas" w:eastAsia="Times New Roman" w:hAnsi="Consolas" w:cs="Times New Roman"/>
-          <w:color w:val="3B3B3B"/>
-          <w:sz w:val="21"/>
-          <w:szCs w:val="21"/>
-          <w:lang w:eastAsia="tr-TR"/>
-        </w:rPr>
-      </w:pPr>
-      <w:r>
-        <w:rPr>
-          <w:rFonts w:ascii="Consolas" w:eastAsia="Times New Roman" w:hAnsi="Consolas" w:cs="Times New Roman"/>
-          <w:color w:val="000000" w:themeColor="text1"/>
-          <w:sz w:val="21"/>
-          <w:szCs w:val="21"/>
-          <w:lang w:eastAsia="tr-TR"/>
-        </w:rPr>
-        <w:t xml:space="preserve">&gt;&gt; </w:t>
-      </w:r>
-      <w:proofErr w:type="spellStart"/>
-      <w:r>
-        <w:rPr>
-          <w:rFonts w:ascii="Consolas" w:eastAsia="Times New Roman" w:hAnsi="Consolas" w:cs="Times New Roman"/>
-          <w:color w:val="AF00DB"/>
-          <w:sz w:val="21"/>
-          <w:szCs w:val="21"/>
-          <w:lang w:eastAsia="tr-TR"/>
-        </w:rPr>
-        <w:t>if</w:t>
-      </w:r>
-      <w:proofErr w:type="spellEnd"/>
-      <w:r>
-        <w:rPr>
-          <w:rFonts w:ascii="Consolas" w:eastAsia="Times New Roman" w:hAnsi="Consolas" w:cs="Times New Roman"/>
-          <w:color w:val="3B3B3B"/>
-          <w:sz w:val="21"/>
-          <w:szCs w:val="21"/>
-          <w:lang w:eastAsia="tr-TR"/>
-        </w:rPr>
-        <w:t xml:space="preserve"> bölünen </w:t>
-      </w:r>
-      <w:r>
-        <w:rPr>
-          <w:rFonts w:ascii="Consolas" w:eastAsia="Times New Roman" w:hAnsi="Consolas" w:cs="Times New Roman"/>
-          <w:color w:val="000000"/>
-          <w:sz w:val="21"/>
-          <w:szCs w:val="21"/>
-          <w:lang w:eastAsia="tr-TR"/>
-        </w:rPr>
-        <w:t>==</w:t>
-      </w:r>
-      <w:r>
-        <w:rPr>
-          <w:rFonts w:ascii="Consolas" w:eastAsia="Times New Roman" w:hAnsi="Consolas" w:cs="Times New Roman"/>
-          <w:color w:val="3B3B3B"/>
-          <w:sz w:val="21"/>
-          <w:szCs w:val="21"/>
-          <w:lang w:eastAsia="tr-TR"/>
-        </w:rPr>
-        <w:t xml:space="preserve"> </w:t>
-      </w:r>
-      <w:r>
-        <w:rPr>
-          <w:rFonts w:ascii="Consolas" w:eastAsia="Times New Roman" w:hAnsi="Consolas" w:cs="Times New Roman"/>
-          <w:color w:val="098658"/>
-          <w:sz w:val="21"/>
-          <w:szCs w:val="21"/>
-          <w:lang w:eastAsia="tr-TR"/>
-        </w:rPr>
-        <w:t>23</w:t>
-      </w:r>
-      <w:r>
-        <w:rPr>
-          <w:rFonts w:ascii="Consolas" w:eastAsia="Times New Roman" w:hAnsi="Consolas" w:cs="Times New Roman"/>
-          <w:color w:val="3B3B3B"/>
-          <w:sz w:val="21"/>
-          <w:szCs w:val="21"/>
-          <w:lang w:eastAsia="tr-TR"/>
-        </w:rPr>
-        <w:t>:</w:t>
-      </w:r>
-    </w:p>
-    <w:p>
-      <w:pPr>
-        <w:shd w:val="clear" w:color="auto" w:fill="FFFFFF"/>
-        <w:spacing w:after="0" w:line="285" w:lineRule="atLeast"/>
-        <w:rPr>
-          <w:rFonts w:ascii="Consolas" w:eastAsia="Times New Roman" w:hAnsi="Consolas" w:cs="Times New Roman"/>
-          <w:color w:val="3B3B3B"/>
-          <w:sz w:val="21"/>
-          <w:szCs w:val="21"/>
-          <w:lang w:eastAsia="tr-TR"/>
-        </w:rPr>
-      </w:pPr>
-      <w:r>
-        <w:rPr>
-          <w:rFonts w:ascii="Consolas" w:eastAsia="Times New Roman" w:hAnsi="Consolas" w:cs="Times New Roman"/>
-          <w:color w:val="000000" w:themeColor="text1"/>
-          <w:sz w:val="21"/>
-          <w:szCs w:val="21"/>
-          <w:lang w:eastAsia="tr-TR"/>
-        </w:rPr>
-        <w:t>&gt;&gt;</w:t>
-      </w:r>
-      <w:r>
-        <w:rPr>
-          <w:rFonts w:ascii="Consolas" w:eastAsia="Times New Roman" w:hAnsi="Consolas" w:cs="Times New Roman"/>
-          <w:color w:val="3B3B3B"/>
-          <w:sz w:val="21"/>
-          <w:szCs w:val="21"/>
-          <w:lang w:eastAsia="tr-TR"/>
-        </w:rPr>
-        <w:t xml:space="preserve">    </w:t>
-      </w:r>
-      <w:proofErr w:type="spellStart"/>
-      <w:r>
-        <w:rPr>
-          <w:rFonts w:ascii="Consolas" w:eastAsia="Times New Roman" w:hAnsi="Consolas" w:cs="Times New Roman"/>
-          <w:color w:val="AF00DB"/>
-          <w:sz w:val="21"/>
-          <w:szCs w:val="21"/>
-          <w:lang w:eastAsia="tr-TR"/>
-        </w:rPr>
-        <w:t>raise</w:t>
-      </w:r>
-      <w:proofErr w:type="spellEnd"/>
-      <w:r>
-        <w:rPr>
-          <w:rFonts w:ascii="Consolas" w:eastAsia="Times New Roman" w:hAnsi="Consolas" w:cs="Times New Roman"/>
-          <w:color w:val="3B3B3B"/>
-          <w:sz w:val="21"/>
-          <w:szCs w:val="21"/>
-          <w:lang w:eastAsia="tr-TR"/>
-        </w:rPr>
-        <w:t xml:space="preserve"> </w:t>
-      </w:r>
+      </w:pPr>
       <w:proofErr w:type="spellStart"/>
       <w:proofErr w:type="gramStart"/>
       <w:r>
         <w:rPr>
-          <w:rFonts w:ascii="Consolas" w:eastAsia="Times New Roman" w:hAnsi="Consolas" w:cs="Times New Roman"/>
-          <w:color w:val="267F99"/>
-          <w:sz w:val="21"/>
-          <w:szCs w:val="21"/>
-          <w:lang w:eastAsia="tr-TR"/>
-        </w:rPr>
-        <w:t>Exception</w:t>
-      </w:r>
-      <w:proofErr w:type="spellEnd"/>
-      <w:r>
-        <w:rPr>
-          <w:rFonts w:ascii="Consolas" w:eastAsia="Times New Roman" w:hAnsi="Consolas" w:cs="Times New Roman"/>
-          <w:color w:val="3B3B3B"/>
-          <w:sz w:val="21"/>
-          <w:szCs w:val="21"/>
-          <w:lang w:eastAsia="tr-TR"/>
-        </w:rPr>
-        <w:t>(</w:t>
-      </w:r>
-      <w:proofErr w:type="gramEnd"/>
-      <w:r>
-        <w:rPr>
-          <w:rFonts w:ascii="Consolas" w:eastAsia="Times New Roman" w:hAnsi="Consolas" w:cs="Times New Roman"/>
-          <w:color w:val="A31515"/>
-          <w:sz w:val="21"/>
-          <w:szCs w:val="21"/>
-          <w:lang w:eastAsia="tr-TR"/>
-        </w:rPr>
-        <w:t>"Bu programda 23 sayısını görmek istemiyorum!"</w:t>
-      </w:r>
-      <w:r>
-        <w:rPr>
-          <w:rFonts w:ascii="Consolas" w:eastAsia="Times New Roman" w:hAnsi="Consolas" w:cs="Times New Roman"/>
-          <w:color w:val="3B3B3B"/>
-          <w:sz w:val="21"/>
-          <w:szCs w:val="21"/>
-          <w:lang w:eastAsia="tr-TR"/>
-        </w:rPr>
-        <w:t>)</w:t>
-      </w:r>
-    </w:p>
-    <w:p>
-      <w:pPr>
-        <w:spacing w:before="120" w:after="120" w:line="240" w:lineRule="auto"/>
-        <w:jc w:val="both"/>
-        <w:rPr>
-          <w:b/>
-          <w:bCs/>
-          <w:sz w:val="24"/>
-          <w:szCs w:val="24"/>
-        </w:rPr>
-      </w:pPr>
-      <w:proofErr w:type="spellStart"/>
-      <w:proofErr w:type="gramStart"/>
-      <w:r>
-        <w:rPr>
-          <w:b/>
-          <w:bCs/>
-          <w:sz w:val="24"/>
-          <w:szCs w:val="24"/>
+          <w:b/>
+          <w:bCs/>
         </w:rPr>
         <w:t>assert</w:t>
       </w:r>
@@ -16980,11 +16885,25 @@
         <w:rPr>
           <w:b/>
           <w:bCs/>
+        </w:rPr>
+      </w:pPr>
+      <w:r>
+        <w:rPr>
+          <w:b/>
+          <w:bCs/>
+        </w:rPr>
+        <w:t>Dosya Oluşturmak</w:t>
+      </w:r>
+    </w:p>
+    <w:p>
+      <w:pPr>
+        <w:spacing w:before="120" w:after="120" w:line="240" w:lineRule="auto"/>
+        <w:jc w:val="both"/>
+        <w:rPr>
           <w:sz w:val="24"/>
           <w:szCs w:val="24"/>
         </w:rPr>
       </w:pPr>
-      <w:proofErr w:type="gramStart"/>
       <w:r>
         <w:rPr>
           <w:b/>
@@ -16992,33 +16911,2937 @@
           <w:sz w:val="24"/>
           <w:szCs w:val="24"/>
         </w:rPr>
-        <w:t>s</w:t>
+        <w:tab/>
+      </w:r>
+      <w:proofErr w:type="spellStart"/>
+      <w:proofErr w:type="gramStart"/>
+      <w:r>
+        <w:rPr>
+          <w:b/>
+          <w:bCs/>
+          <w:sz w:val="24"/>
+          <w:szCs w:val="24"/>
+        </w:rPr>
+        <w:t>open</w:t>
+      </w:r>
+      <w:proofErr w:type="spellEnd"/>
+      <w:r>
+        <w:rPr>
+          <w:b/>
+          <w:bCs/>
+          <w:sz w:val="24"/>
+          <w:szCs w:val="24"/>
+        </w:rPr>
+        <w:t>(</w:t>
       </w:r>
       <w:proofErr w:type="gramEnd"/>
+      <w:r>
+        <w:rPr>
+          <w:b/>
+          <w:bCs/>
+          <w:sz w:val="24"/>
+          <w:szCs w:val="24"/>
+        </w:rPr>
+        <w:t>)</w:t>
+      </w:r>
+      <w:r>
+        <w:rPr>
+          <w:sz w:val="24"/>
+          <w:szCs w:val="24"/>
+        </w:rPr>
+        <w:t xml:space="preserve"> fonksiyonu ile sağlanır. Farklı </w:t>
+      </w:r>
+      <w:r>
+        <w:rPr>
+          <w:sz w:val="24"/>
+          <w:szCs w:val="24"/>
+        </w:rPr>
+        <w:t>parametreleri</w:t>
+      </w:r>
+      <w:r>
+        <w:rPr>
+          <w:sz w:val="24"/>
+          <w:szCs w:val="24"/>
+        </w:rPr>
+        <w:t xml:space="preserve"> de mevcuttur. Yazma kipinde açmak için w kullanılır ve içi boş bir dosya oluşturur.</w:t>
+      </w:r>
+    </w:p>
+    <w:p>
+      <w:pPr>
+        <w:shd w:val="clear" w:color="auto" w:fill="FFFFFF"/>
+        <w:spacing w:after="0" w:line="285" w:lineRule="atLeast"/>
+        <w:rPr>
+          <w:rFonts w:ascii="Consolas" w:eastAsia="Times New Roman" w:hAnsi="Consolas" w:cs="Times New Roman"/>
+          <w:color w:val="3B3B3B"/>
+          <w:sz w:val="21"/>
+          <w:szCs w:val="21"/>
+          <w:lang w:eastAsia="tr-TR"/>
+        </w:rPr>
+      </w:pPr>
+      <w:r>
+        <w:rPr>
+          <w:rFonts w:ascii="Consolas" w:eastAsia="Times New Roman" w:hAnsi="Consolas" w:cs="Times New Roman"/>
+          <w:color w:val="000000" w:themeColor="text1"/>
+          <w:sz w:val="21"/>
+          <w:szCs w:val="21"/>
+          <w:lang w:eastAsia="tr-TR"/>
+        </w:rPr>
+        <w:t xml:space="preserve">&gt;&gt; </w:t>
+      </w:r>
+      <w:r>
+        <w:rPr>
+          <w:rFonts w:ascii="Consolas" w:eastAsia="Times New Roman" w:hAnsi="Consolas" w:cs="Times New Roman"/>
+          <w:color w:val="001080"/>
+          <w:sz w:val="21"/>
+          <w:szCs w:val="21"/>
+          <w:lang w:eastAsia="tr-TR"/>
+        </w:rPr>
+        <w:t>f</w:t>
+      </w:r>
+      <w:r>
+        <w:rPr>
+          <w:rFonts w:ascii="Consolas" w:eastAsia="Times New Roman" w:hAnsi="Consolas" w:cs="Times New Roman"/>
+          <w:color w:val="3B3B3B"/>
+          <w:sz w:val="21"/>
+          <w:szCs w:val="21"/>
+          <w:lang w:eastAsia="tr-TR"/>
+        </w:rPr>
+        <w:t xml:space="preserve"> </w:t>
+      </w:r>
+      <w:r>
+        <w:rPr>
+          <w:rFonts w:ascii="Consolas" w:eastAsia="Times New Roman" w:hAnsi="Consolas" w:cs="Times New Roman"/>
+          <w:color w:val="000000"/>
+          <w:sz w:val="21"/>
+          <w:szCs w:val="21"/>
+          <w:lang w:eastAsia="tr-TR"/>
+        </w:rPr>
+        <w:t>=</w:t>
+      </w:r>
+      <w:r>
+        <w:rPr>
+          <w:rFonts w:ascii="Consolas" w:eastAsia="Times New Roman" w:hAnsi="Consolas" w:cs="Times New Roman"/>
+          <w:color w:val="3B3B3B"/>
+          <w:sz w:val="21"/>
+          <w:szCs w:val="21"/>
+          <w:lang w:eastAsia="tr-TR"/>
+        </w:rPr>
+        <w:t xml:space="preserve"> </w:t>
+      </w:r>
+      <w:proofErr w:type="spellStart"/>
+      <w:proofErr w:type="gramStart"/>
+      <w:r>
+        <w:rPr>
+          <w:rFonts w:ascii="Consolas" w:eastAsia="Times New Roman" w:hAnsi="Consolas" w:cs="Times New Roman"/>
+          <w:color w:val="795E26"/>
+          <w:sz w:val="21"/>
+          <w:szCs w:val="21"/>
+          <w:lang w:eastAsia="tr-TR"/>
+        </w:rPr>
+        <w:t>open</w:t>
+      </w:r>
+      <w:proofErr w:type="spellEnd"/>
+      <w:r>
+        <w:rPr>
+          <w:rFonts w:ascii="Consolas" w:eastAsia="Times New Roman" w:hAnsi="Consolas" w:cs="Times New Roman"/>
+          <w:color w:val="3B3B3B"/>
+          <w:sz w:val="21"/>
+          <w:szCs w:val="21"/>
+          <w:lang w:eastAsia="tr-TR"/>
+        </w:rPr>
+        <w:t>(</w:t>
+      </w:r>
+      <w:proofErr w:type="spellStart"/>
+      <w:proofErr w:type="gramEnd"/>
+      <w:r>
+        <w:rPr>
+          <w:rFonts w:ascii="Consolas" w:eastAsia="Times New Roman" w:hAnsi="Consolas" w:cs="Times New Roman"/>
+          <w:color w:val="3B3B3B"/>
+          <w:sz w:val="21"/>
+          <w:szCs w:val="21"/>
+          <w:lang w:eastAsia="tr-TR"/>
+        </w:rPr>
+        <w:t>dosya_adı</w:t>
+      </w:r>
+      <w:proofErr w:type="spellEnd"/>
+      <w:r>
+        <w:rPr>
+          <w:rFonts w:ascii="Consolas" w:eastAsia="Times New Roman" w:hAnsi="Consolas" w:cs="Times New Roman"/>
+          <w:color w:val="3B3B3B"/>
+          <w:sz w:val="21"/>
+          <w:szCs w:val="21"/>
+          <w:lang w:eastAsia="tr-TR"/>
+        </w:rPr>
+        <w:t>, kip)</w:t>
+      </w:r>
+    </w:p>
+    <w:p>
+      <w:pPr>
+        <w:shd w:val="clear" w:color="auto" w:fill="FFFFFF"/>
+        <w:spacing w:after="0" w:line="285" w:lineRule="atLeast"/>
+        <w:rPr>
+          <w:rFonts w:ascii="Consolas" w:eastAsia="Times New Roman" w:hAnsi="Consolas" w:cs="Times New Roman"/>
+          <w:color w:val="3B3B3B"/>
+          <w:sz w:val="21"/>
+          <w:szCs w:val="21"/>
+          <w:lang w:eastAsia="tr-TR"/>
+        </w:rPr>
+      </w:pPr>
+      <w:r>
+        <w:rPr>
+          <w:rFonts w:ascii="Consolas" w:eastAsia="Times New Roman" w:hAnsi="Consolas" w:cs="Times New Roman"/>
+          <w:color w:val="000000" w:themeColor="text1"/>
+          <w:sz w:val="21"/>
+          <w:szCs w:val="21"/>
+          <w:lang w:eastAsia="tr-TR"/>
+        </w:rPr>
+        <w:t xml:space="preserve">&gt;&gt; </w:t>
+      </w:r>
+      <w:proofErr w:type="spellStart"/>
+      <w:r>
+        <w:rPr>
+          <w:rFonts w:ascii="Consolas" w:eastAsia="Times New Roman" w:hAnsi="Consolas" w:cs="Times New Roman"/>
+          <w:color w:val="AF00DB"/>
+          <w:sz w:val="21"/>
+          <w:szCs w:val="21"/>
+          <w:lang w:eastAsia="tr-TR"/>
+        </w:rPr>
+        <w:t>with</w:t>
+      </w:r>
+      <w:proofErr w:type="spellEnd"/>
+      <w:r>
+        <w:rPr>
+          <w:rFonts w:ascii="Consolas" w:eastAsia="Times New Roman" w:hAnsi="Consolas" w:cs="Times New Roman"/>
+          <w:color w:val="3B3B3B"/>
+          <w:sz w:val="21"/>
+          <w:szCs w:val="21"/>
+          <w:lang w:eastAsia="tr-TR"/>
+        </w:rPr>
+        <w:t xml:space="preserve"> </w:t>
+      </w:r>
+      <w:proofErr w:type="spellStart"/>
+      <w:proofErr w:type="gramStart"/>
+      <w:r>
+        <w:rPr>
+          <w:rFonts w:ascii="Consolas" w:eastAsia="Times New Roman" w:hAnsi="Consolas" w:cs="Times New Roman"/>
+          <w:color w:val="795E26"/>
+          <w:sz w:val="21"/>
+          <w:szCs w:val="21"/>
+          <w:lang w:eastAsia="tr-TR"/>
+        </w:rPr>
+        <w:t>open</w:t>
+      </w:r>
+      <w:proofErr w:type="spellEnd"/>
+      <w:r>
+        <w:rPr>
+          <w:rFonts w:ascii="Consolas" w:eastAsia="Times New Roman" w:hAnsi="Consolas" w:cs="Times New Roman"/>
+          <w:color w:val="3B3B3B"/>
+          <w:sz w:val="21"/>
+          <w:szCs w:val="21"/>
+          <w:lang w:eastAsia="tr-TR"/>
+        </w:rPr>
+        <w:t>(</w:t>
+      </w:r>
+      <w:proofErr w:type="gramEnd"/>
+      <w:r>
+        <w:rPr>
+          <w:rFonts w:ascii="Consolas" w:eastAsia="Times New Roman" w:hAnsi="Consolas" w:cs="Times New Roman"/>
+          <w:color w:val="A31515"/>
+          <w:sz w:val="21"/>
+          <w:szCs w:val="21"/>
+          <w:lang w:eastAsia="tr-TR"/>
+        </w:rPr>
+        <w:t>"falanca.txt"</w:t>
+      </w:r>
+      <w:r>
+        <w:rPr>
+          <w:rFonts w:ascii="Consolas" w:eastAsia="Times New Roman" w:hAnsi="Consolas" w:cs="Times New Roman"/>
+          <w:color w:val="3B3B3B"/>
+          <w:sz w:val="21"/>
+          <w:szCs w:val="21"/>
+          <w:lang w:eastAsia="tr-TR"/>
+        </w:rPr>
+        <w:t xml:space="preserve">, </w:t>
+      </w:r>
+      <w:r>
+        <w:rPr>
+          <w:rFonts w:ascii="Consolas" w:eastAsia="Times New Roman" w:hAnsi="Consolas" w:cs="Times New Roman"/>
+          <w:color w:val="A31515"/>
+          <w:sz w:val="21"/>
+          <w:szCs w:val="21"/>
+          <w:lang w:eastAsia="tr-TR"/>
+        </w:rPr>
+        <w:t>"r+"</w:t>
+      </w:r>
+      <w:r>
+        <w:rPr>
+          <w:rFonts w:ascii="Consolas" w:eastAsia="Times New Roman" w:hAnsi="Consolas" w:cs="Times New Roman"/>
+          <w:color w:val="3B3B3B"/>
+          <w:sz w:val="21"/>
+          <w:szCs w:val="21"/>
+          <w:lang w:eastAsia="tr-TR"/>
+        </w:rPr>
+        <w:t xml:space="preserve">) </w:t>
+      </w:r>
+      <w:r>
+        <w:rPr>
+          <w:rFonts w:ascii="Consolas" w:eastAsia="Times New Roman" w:hAnsi="Consolas" w:cs="Times New Roman"/>
+          <w:color w:val="AF00DB"/>
+          <w:sz w:val="21"/>
+          <w:szCs w:val="21"/>
+          <w:lang w:eastAsia="tr-TR"/>
+        </w:rPr>
+        <w:t>as</w:t>
+      </w:r>
+      <w:r>
+        <w:rPr>
+          <w:rFonts w:ascii="Consolas" w:eastAsia="Times New Roman" w:hAnsi="Consolas" w:cs="Times New Roman"/>
+          <w:color w:val="3B3B3B"/>
+          <w:sz w:val="21"/>
+          <w:szCs w:val="21"/>
+          <w:lang w:eastAsia="tr-TR"/>
+        </w:rPr>
+        <w:t xml:space="preserve"> </w:t>
+      </w:r>
+      <w:r>
+        <w:rPr>
+          <w:rFonts w:ascii="Consolas" w:eastAsia="Times New Roman" w:hAnsi="Consolas" w:cs="Times New Roman"/>
+          <w:color w:val="001080"/>
+          <w:sz w:val="21"/>
+          <w:szCs w:val="21"/>
+          <w:lang w:eastAsia="tr-TR"/>
+        </w:rPr>
+        <w:t>f</w:t>
+      </w:r>
+      <w:r>
+        <w:rPr>
+          <w:rFonts w:ascii="Consolas" w:eastAsia="Times New Roman" w:hAnsi="Consolas" w:cs="Times New Roman"/>
+          <w:color w:val="3B3B3B"/>
+          <w:sz w:val="21"/>
+          <w:szCs w:val="21"/>
+          <w:lang w:eastAsia="tr-TR"/>
+        </w:rPr>
+        <w:t>:</w:t>
+      </w:r>
     </w:p>
     <w:p>
       <w:pPr>
         <w:spacing w:before="120" w:after="120" w:line="240" w:lineRule="auto"/>
         <w:jc w:val="both"/>
       </w:pPr>
+      <w:r>
+        <w:tab/>
+      </w:r>
+      <w:r>
+        <w:t>Hangi dizinde bulunuyorsa, oraya dosyayı oluşturacaktır.</w:t>
+      </w:r>
+      <w:r>
+        <w:t xml:space="preserve"> </w:t>
+      </w:r>
+      <w:r>
+        <w:t>Farklı bir dizinde oluşturmak i</w:t>
+      </w:r>
+      <w:r>
+        <w:t>çin konumu belirtmemiz gerekir</w:t>
+      </w:r>
+      <w:r>
+        <w:t>. Dizin bilgilerini girerken, ters taksim (</w:t>
+      </w:r>
+      <w:r>
+        <w:rPr>
+          <w:b/>
+          <w:bCs/>
+        </w:rPr>
+        <w:t>\</w:t>
+      </w:r>
+      <w:r>
+        <w:t>) yerine düz taksim (</w:t>
+      </w:r>
+      <w:r>
+        <w:rPr>
+          <w:b/>
+          <w:bCs/>
+        </w:rPr>
+        <w:t>/</w:t>
+      </w:r>
+      <w:r>
+        <w:t xml:space="preserve">) kullanmalıyız. Veya ters taksim işaretini </w:t>
+      </w:r>
+      <w:proofErr w:type="spellStart"/>
+      <w:r>
+        <w:t>çiftleyebiliriz</w:t>
+      </w:r>
+      <w:proofErr w:type="spellEnd"/>
+      <w:r>
+        <w:t>.</w:t>
+      </w:r>
     </w:p>
     <w:p>
       <w:pPr>
         <w:spacing w:before="120" w:after="120" w:line="240" w:lineRule="auto"/>
         <w:jc w:val="both"/>
-      </w:pPr>
+        <w:rPr>
+          <w:b/>
+          <w:bCs/>
+        </w:rPr>
+      </w:pPr>
+      <w:r>
+        <w:rPr>
+          <w:b/>
+          <w:bCs/>
+        </w:rPr>
+        <w:lastRenderedPageBreak/>
+        <w:t>Dosyaya Yazmak</w:t>
+      </w:r>
     </w:p>
     <w:p>
       <w:pPr>
         <w:spacing w:before="120" w:after="120" w:line="240" w:lineRule="auto"/>
         <w:jc w:val="both"/>
       </w:pPr>
+      <w:r>
+        <w:tab/>
+      </w:r>
+      <w:r>
+        <w:t>Oluşturduğumuz boş dosyanın içerisine yazı yazalım. Dosyaya yazı yazmadan önce açmayı ve işlem bitince de kapatmayı unutmayın.</w:t>
+      </w:r>
+    </w:p>
+    <w:p>
+      <w:pPr>
+        <w:shd w:val="clear" w:color="auto" w:fill="FFFFFF"/>
+        <w:spacing w:after="0" w:line="285" w:lineRule="atLeast"/>
+        <w:rPr>
+          <w:rFonts w:ascii="Consolas" w:eastAsia="Times New Roman" w:hAnsi="Consolas" w:cs="Times New Roman"/>
+          <w:color w:val="3B3B3B"/>
+          <w:sz w:val="21"/>
+          <w:szCs w:val="21"/>
+          <w:lang w:eastAsia="tr-TR"/>
+        </w:rPr>
+      </w:pPr>
+      <w:r>
+        <w:rPr>
+          <w:rFonts w:ascii="Consolas" w:eastAsia="Times New Roman" w:hAnsi="Consolas" w:cs="Times New Roman"/>
+          <w:color w:val="000000" w:themeColor="text1"/>
+          <w:sz w:val="21"/>
+          <w:szCs w:val="21"/>
+          <w:lang w:eastAsia="tr-TR"/>
+        </w:rPr>
+        <w:t xml:space="preserve">&gt;&gt; </w:t>
+      </w:r>
+      <w:proofErr w:type="spellStart"/>
+      <w:r>
+        <w:rPr>
+          <w:rFonts w:ascii="Consolas" w:eastAsia="Times New Roman" w:hAnsi="Consolas" w:cs="Times New Roman"/>
+          <w:color w:val="001080"/>
+          <w:sz w:val="21"/>
+          <w:szCs w:val="21"/>
+          <w:lang w:eastAsia="tr-TR"/>
+        </w:rPr>
+        <w:t>ths</w:t>
+      </w:r>
+      <w:proofErr w:type="spellEnd"/>
+      <w:r>
+        <w:rPr>
+          <w:rFonts w:ascii="Consolas" w:eastAsia="Times New Roman" w:hAnsi="Consolas" w:cs="Times New Roman"/>
+          <w:color w:val="3B3B3B"/>
+          <w:sz w:val="21"/>
+          <w:szCs w:val="21"/>
+          <w:lang w:eastAsia="tr-TR"/>
+        </w:rPr>
+        <w:t xml:space="preserve"> </w:t>
+      </w:r>
+      <w:r>
+        <w:rPr>
+          <w:rFonts w:ascii="Consolas" w:eastAsia="Times New Roman" w:hAnsi="Consolas" w:cs="Times New Roman"/>
+          <w:color w:val="000000"/>
+          <w:sz w:val="21"/>
+          <w:szCs w:val="21"/>
+          <w:lang w:eastAsia="tr-TR"/>
+        </w:rPr>
+        <w:t>=</w:t>
+      </w:r>
+      <w:r>
+        <w:rPr>
+          <w:rFonts w:ascii="Consolas" w:eastAsia="Times New Roman" w:hAnsi="Consolas" w:cs="Times New Roman"/>
+          <w:color w:val="3B3B3B"/>
+          <w:sz w:val="21"/>
+          <w:szCs w:val="21"/>
+          <w:lang w:eastAsia="tr-TR"/>
+        </w:rPr>
+        <w:t xml:space="preserve"> </w:t>
+      </w:r>
+      <w:proofErr w:type="spellStart"/>
+      <w:proofErr w:type="gramStart"/>
+      <w:r>
+        <w:rPr>
+          <w:rFonts w:ascii="Consolas" w:eastAsia="Times New Roman" w:hAnsi="Consolas" w:cs="Times New Roman"/>
+          <w:color w:val="795E26"/>
+          <w:sz w:val="21"/>
+          <w:szCs w:val="21"/>
+          <w:lang w:eastAsia="tr-TR"/>
+        </w:rPr>
+        <w:t>open</w:t>
+      </w:r>
+      <w:proofErr w:type="spellEnd"/>
+      <w:r>
+        <w:rPr>
+          <w:rFonts w:ascii="Consolas" w:eastAsia="Times New Roman" w:hAnsi="Consolas" w:cs="Times New Roman"/>
+          <w:color w:val="3B3B3B"/>
+          <w:sz w:val="21"/>
+          <w:szCs w:val="21"/>
+          <w:lang w:eastAsia="tr-TR"/>
+        </w:rPr>
+        <w:t>(</w:t>
+      </w:r>
+      <w:proofErr w:type="gramEnd"/>
+      <w:r>
+        <w:rPr>
+          <w:rFonts w:ascii="Consolas" w:eastAsia="Times New Roman" w:hAnsi="Consolas" w:cs="Times New Roman"/>
+          <w:color w:val="A31515"/>
+          <w:sz w:val="21"/>
+          <w:szCs w:val="21"/>
+          <w:lang w:eastAsia="tr-TR"/>
+        </w:rPr>
+        <w:t>"tahsilat_dosyası.txt"</w:t>
+      </w:r>
+      <w:r>
+        <w:rPr>
+          <w:rFonts w:ascii="Consolas" w:eastAsia="Times New Roman" w:hAnsi="Consolas" w:cs="Times New Roman"/>
+          <w:color w:val="3B3B3B"/>
+          <w:sz w:val="21"/>
+          <w:szCs w:val="21"/>
+          <w:lang w:eastAsia="tr-TR"/>
+        </w:rPr>
+        <w:t xml:space="preserve">, </w:t>
+      </w:r>
+      <w:r>
+        <w:rPr>
+          <w:rFonts w:ascii="Consolas" w:eastAsia="Times New Roman" w:hAnsi="Consolas" w:cs="Times New Roman"/>
+          <w:color w:val="A31515"/>
+          <w:sz w:val="21"/>
+          <w:szCs w:val="21"/>
+          <w:lang w:eastAsia="tr-TR"/>
+        </w:rPr>
+        <w:t>"w"</w:t>
+      </w:r>
+      <w:r>
+        <w:rPr>
+          <w:rFonts w:ascii="Consolas" w:eastAsia="Times New Roman" w:hAnsi="Consolas" w:cs="Times New Roman"/>
+          <w:color w:val="3B3B3B"/>
+          <w:sz w:val="21"/>
+          <w:szCs w:val="21"/>
+          <w:lang w:eastAsia="tr-TR"/>
+        </w:rPr>
+        <w:t>)</w:t>
+      </w:r>
+    </w:p>
+    <w:p>
+      <w:pPr>
+        <w:shd w:val="clear" w:color="auto" w:fill="FFFFFF"/>
+        <w:spacing w:after="0" w:line="285" w:lineRule="atLeast"/>
+        <w:rPr>
+          <w:rFonts w:ascii="Consolas" w:eastAsia="Times New Roman" w:hAnsi="Consolas" w:cs="Times New Roman"/>
+          <w:color w:val="3B3B3B"/>
+          <w:sz w:val="21"/>
+          <w:szCs w:val="21"/>
+          <w:lang w:eastAsia="tr-TR"/>
+        </w:rPr>
+      </w:pPr>
+      <w:r>
+        <w:rPr>
+          <w:rFonts w:ascii="Consolas" w:eastAsia="Times New Roman" w:hAnsi="Consolas" w:cs="Times New Roman"/>
+          <w:color w:val="000000" w:themeColor="text1"/>
+          <w:sz w:val="21"/>
+          <w:szCs w:val="21"/>
+          <w:lang w:eastAsia="tr-TR"/>
+        </w:rPr>
+        <w:t xml:space="preserve">&gt;&gt; </w:t>
+      </w:r>
+      <w:proofErr w:type="spellStart"/>
+      <w:proofErr w:type="gramStart"/>
+      <w:r>
+        <w:rPr>
+          <w:rFonts w:ascii="Consolas" w:eastAsia="Times New Roman" w:hAnsi="Consolas" w:cs="Times New Roman"/>
+          <w:color w:val="001080"/>
+          <w:sz w:val="21"/>
+          <w:szCs w:val="21"/>
+          <w:lang w:eastAsia="tr-TR"/>
+        </w:rPr>
+        <w:t>ths</w:t>
+      </w:r>
+      <w:r>
+        <w:rPr>
+          <w:rFonts w:ascii="Consolas" w:eastAsia="Times New Roman" w:hAnsi="Consolas" w:cs="Times New Roman"/>
+          <w:color w:val="3B3B3B"/>
+          <w:sz w:val="21"/>
+          <w:szCs w:val="21"/>
+          <w:lang w:eastAsia="tr-TR"/>
+        </w:rPr>
+        <w:t>.</w:t>
+      </w:r>
+      <w:r>
+        <w:rPr>
+          <w:rFonts w:ascii="Consolas" w:eastAsia="Times New Roman" w:hAnsi="Consolas" w:cs="Times New Roman"/>
+          <w:color w:val="795E26"/>
+          <w:sz w:val="21"/>
+          <w:szCs w:val="21"/>
+          <w:lang w:eastAsia="tr-TR"/>
+        </w:rPr>
+        <w:t>write</w:t>
+      </w:r>
+      <w:proofErr w:type="spellEnd"/>
+      <w:proofErr w:type="gramEnd"/>
+      <w:r>
+        <w:rPr>
+          <w:rFonts w:ascii="Consolas" w:eastAsia="Times New Roman" w:hAnsi="Consolas" w:cs="Times New Roman"/>
+          <w:color w:val="3B3B3B"/>
+          <w:sz w:val="21"/>
+          <w:szCs w:val="21"/>
+          <w:lang w:eastAsia="tr-TR"/>
+        </w:rPr>
+        <w:t>(</w:t>
+      </w:r>
+      <w:r>
+        <w:rPr>
+          <w:rFonts w:ascii="Consolas" w:eastAsia="Times New Roman" w:hAnsi="Consolas" w:cs="Times New Roman"/>
+          <w:color w:val="A31515"/>
+          <w:sz w:val="21"/>
+          <w:szCs w:val="21"/>
+          <w:lang w:eastAsia="tr-TR"/>
+        </w:rPr>
+        <w:t>"Halil Pazarlama: 120.000 TL"</w:t>
+      </w:r>
+      <w:r>
+        <w:rPr>
+          <w:rFonts w:ascii="Consolas" w:eastAsia="Times New Roman" w:hAnsi="Consolas" w:cs="Times New Roman"/>
+          <w:color w:val="3B3B3B"/>
+          <w:sz w:val="21"/>
+          <w:szCs w:val="21"/>
+          <w:lang w:eastAsia="tr-TR"/>
+        </w:rPr>
+        <w:t>)</w:t>
+      </w:r>
+    </w:p>
+    <w:p>
+      <w:pPr>
+        <w:shd w:val="clear" w:color="auto" w:fill="FFFFFF"/>
+        <w:spacing w:line="285" w:lineRule="atLeast"/>
+        <w:rPr>
+          <w:rFonts w:ascii="Consolas" w:eastAsia="Times New Roman" w:hAnsi="Consolas" w:cs="Times New Roman"/>
+          <w:color w:val="3B3B3B"/>
+          <w:sz w:val="21"/>
+          <w:szCs w:val="21"/>
+          <w:lang w:eastAsia="tr-TR"/>
+        </w:rPr>
+      </w:pPr>
+      <w:r>
+        <w:rPr>
+          <w:rFonts w:ascii="Consolas" w:eastAsia="Times New Roman" w:hAnsi="Consolas" w:cs="Times New Roman"/>
+          <w:color w:val="000000" w:themeColor="text1"/>
+          <w:sz w:val="21"/>
+          <w:szCs w:val="21"/>
+          <w:lang w:eastAsia="tr-TR"/>
+        </w:rPr>
+        <w:t xml:space="preserve">&gt;&gt; </w:t>
+      </w:r>
+      <w:proofErr w:type="spellStart"/>
+      <w:proofErr w:type="gramStart"/>
+      <w:r>
+        <w:rPr>
+          <w:rFonts w:ascii="Consolas" w:eastAsia="Times New Roman" w:hAnsi="Consolas" w:cs="Times New Roman"/>
+          <w:color w:val="001080"/>
+          <w:sz w:val="21"/>
+          <w:szCs w:val="21"/>
+          <w:lang w:eastAsia="tr-TR"/>
+        </w:rPr>
+        <w:t>ths</w:t>
+      </w:r>
+      <w:r>
+        <w:rPr>
+          <w:rFonts w:ascii="Consolas" w:eastAsia="Times New Roman" w:hAnsi="Consolas" w:cs="Times New Roman"/>
+          <w:color w:val="3B3B3B"/>
+          <w:sz w:val="21"/>
+          <w:szCs w:val="21"/>
+          <w:lang w:eastAsia="tr-TR"/>
+        </w:rPr>
+        <w:t>.</w:t>
+      </w:r>
+      <w:r>
+        <w:rPr>
+          <w:rFonts w:ascii="Consolas" w:eastAsia="Times New Roman" w:hAnsi="Consolas" w:cs="Times New Roman"/>
+          <w:color w:val="795E26"/>
+          <w:sz w:val="21"/>
+          <w:szCs w:val="21"/>
+          <w:lang w:eastAsia="tr-TR"/>
+        </w:rPr>
+        <w:t>close</w:t>
+      </w:r>
+      <w:proofErr w:type="spellEnd"/>
+      <w:proofErr w:type="gramEnd"/>
+      <w:r>
+        <w:rPr>
+          <w:rFonts w:ascii="Consolas" w:eastAsia="Times New Roman" w:hAnsi="Consolas" w:cs="Times New Roman"/>
+          <w:color w:val="3B3B3B"/>
+          <w:sz w:val="21"/>
+          <w:szCs w:val="21"/>
+          <w:lang w:eastAsia="tr-TR"/>
+        </w:rPr>
+        <w:t>()</w:t>
+      </w:r>
     </w:p>
     <w:p>
       <w:pPr>
         <w:spacing w:before="120" w:after="120" w:line="240" w:lineRule="auto"/>
         <w:jc w:val="both"/>
-      </w:pPr>
+        <w:rPr>
+          <w:b/>
+          <w:bCs/>
+        </w:rPr>
+      </w:pPr>
+      <w:r>
+        <w:rPr>
+          <w:b/>
+          <w:bCs/>
+        </w:rPr>
+        <w:t>Dosya Okumak</w:t>
+      </w:r>
+    </w:p>
+    <w:p>
+      <w:pPr>
+        <w:shd w:val="clear" w:color="auto" w:fill="FFFFFF"/>
+        <w:spacing w:after="0" w:line="285" w:lineRule="atLeast"/>
+      </w:pPr>
+      <w:r>
+        <w:rPr>
+          <w:rFonts w:ascii="Consolas" w:eastAsia="Times New Roman" w:hAnsi="Consolas" w:cs="Times New Roman"/>
+          <w:color w:val="3B3B3B"/>
+          <w:sz w:val="21"/>
+          <w:szCs w:val="21"/>
+          <w:lang w:eastAsia="tr-TR"/>
+        </w:rPr>
+        <w:tab/>
+      </w:r>
+      <w:r>
+        <w:t xml:space="preserve">Dosyayı okuma kipinde açmak için </w:t>
+      </w:r>
+      <w:r>
+        <w:rPr>
+          <w:b/>
+          <w:bCs/>
+        </w:rPr>
+        <w:t>r</w:t>
+      </w:r>
+      <w:r>
+        <w:t xml:space="preserve"> harfi kullanılır. Harf belirtmeden de sadece adını yazarsak, </w:t>
+      </w:r>
+      <w:proofErr w:type="spellStart"/>
+      <w:r>
+        <w:t>Python</w:t>
+      </w:r>
+      <w:proofErr w:type="spellEnd"/>
+      <w:r>
+        <w:t xml:space="preserve"> okuma kipinde açtığımızı anlayacaktır.</w:t>
+      </w:r>
+    </w:p>
+    <w:p>
+      <w:pPr>
+        <w:shd w:val="clear" w:color="auto" w:fill="FFFFFF"/>
+        <w:spacing w:after="0" w:line="285" w:lineRule="atLeast"/>
+        <w:rPr>
+          <w:rFonts w:ascii="Consolas" w:eastAsia="Times New Roman" w:hAnsi="Consolas" w:cs="Times New Roman"/>
+          <w:color w:val="3B3B3B"/>
+          <w:sz w:val="21"/>
+          <w:szCs w:val="21"/>
+          <w:lang w:eastAsia="tr-TR"/>
+        </w:rPr>
+      </w:pPr>
+      <w:r>
+        <w:rPr>
+          <w:rFonts w:ascii="Consolas" w:eastAsia="Times New Roman" w:hAnsi="Consolas" w:cs="Times New Roman"/>
+          <w:color w:val="000000" w:themeColor="text1"/>
+          <w:sz w:val="21"/>
+          <w:szCs w:val="21"/>
+          <w:lang w:eastAsia="tr-TR"/>
+        </w:rPr>
+        <w:t xml:space="preserve">&gt;&gt; </w:t>
+      </w:r>
+      <w:r>
+        <w:rPr>
+          <w:rFonts w:ascii="Consolas" w:eastAsia="Times New Roman" w:hAnsi="Consolas" w:cs="Times New Roman"/>
+          <w:color w:val="001080"/>
+          <w:sz w:val="21"/>
+          <w:szCs w:val="21"/>
+          <w:lang w:eastAsia="tr-TR"/>
+        </w:rPr>
+        <w:t>fihrist</w:t>
+      </w:r>
+      <w:r>
+        <w:rPr>
+          <w:rFonts w:ascii="Consolas" w:eastAsia="Times New Roman" w:hAnsi="Consolas" w:cs="Times New Roman"/>
+          <w:color w:val="3B3B3B"/>
+          <w:sz w:val="21"/>
+          <w:szCs w:val="21"/>
+          <w:lang w:eastAsia="tr-TR"/>
+        </w:rPr>
+        <w:t xml:space="preserve"> </w:t>
+      </w:r>
+      <w:r>
+        <w:rPr>
+          <w:rFonts w:ascii="Consolas" w:eastAsia="Times New Roman" w:hAnsi="Consolas" w:cs="Times New Roman"/>
+          <w:color w:val="000000"/>
+          <w:sz w:val="21"/>
+          <w:szCs w:val="21"/>
+          <w:lang w:eastAsia="tr-TR"/>
+        </w:rPr>
+        <w:t>=</w:t>
+      </w:r>
+      <w:r>
+        <w:rPr>
+          <w:rFonts w:ascii="Consolas" w:eastAsia="Times New Roman" w:hAnsi="Consolas" w:cs="Times New Roman"/>
+          <w:color w:val="3B3B3B"/>
+          <w:sz w:val="21"/>
+          <w:szCs w:val="21"/>
+          <w:lang w:eastAsia="tr-TR"/>
+        </w:rPr>
+        <w:t xml:space="preserve"> </w:t>
+      </w:r>
+      <w:proofErr w:type="spellStart"/>
+      <w:proofErr w:type="gramStart"/>
+      <w:r>
+        <w:rPr>
+          <w:rFonts w:ascii="Consolas" w:eastAsia="Times New Roman" w:hAnsi="Consolas" w:cs="Times New Roman"/>
+          <w:color w:val="795E26"/>
+          <w:sz w:val="21"/>
+          <w:szCs w:val="21"/>
+          <w:lang w:eastAsia="tr-TR"/>
+        </w:rPr>
+        <w:t>open</w:t>
+      </w:r>
+      <w:proofErr w:type="spellEnd"/>
+      <w:r>
+        <w:rPr>
+          <w:rFonts w:ascii="Consolas" w:eastAsia="Times New Roman" w:hAnsi="Consolas" w:cs="Times New Roman"/>
+          <w:color w:val="3B3B3B"/>
+          <w:sz w:val="21"/>
+          <w:szCs w:val="21"/>
+          <w:lang w:eastAsia="tr-TR"/>
+        </w:rPr>
+        <w:t>(</w:t>
+      </w:r>
+      <w:proofErr w:type="gramEnd"/>
+      <w:r>
+        <w:rPr>
+          <w:rFonts w:ascii="Consolas" w:eastAsia="Times New Roman" w:hAnsi="Consolas" w:cs="Times New Roman"/>
+          <w:color w:val="A31515"/>
+          <w:sz w:val="21"/>
+          <w:szCs w:val="21"/>
+          <w:lang w:eastAsia="tr-TR"/>
+        </w:rPr>
+        <w:t>"fihrist.txt"</w:t>
+      </w:r>
+      <w:r>
+        <w:rPr>
+          <w:rFonts w:ascii="Consolas" w:eastAsia="Times New Roman" w:hAnsi="Consolas" w:cs="Times New Roman"/>
+          <w:color w:val="3B3B3B"/>
+          <w:sz w:val="21"/>
+          <w:szCs w:val="21"/>
+          <w:lang w:eastAsia="tr-TR"/>
+        </w:rPr>
+        <w:t xml:space="preserve">, </w:t>
+      </w:r>
+      <w:r>
+        <w:rPr>
+          <w:rFonts w:ascii="Consolas" w:eastAsia="Times New Roman" w:hAnsi="Consolas" w:cs="Times New Roman"/>
+          <w:color w:val="A31515"/>
+          <w:sz w:val="21"/>
+          <w:szCs w:val="21"/>
+          <w:lang w:eastAsia="tr-TR"/>
+        </w:rPr>
+        <w:t>"r"</w:t>
+      </w:r>
+      <w:r>
+        <w:rPr>
+          <w:rFonts w:ascii="Consolas" w:eastAsia="Times New Roman" w:hAnsi="Consolas" w:cs="Times New Roman"/>
+          <w:color w:val="3B3B3B"/>
+          <w:sz w:val="21"/>
+          <w:szCs w:val="21"/>
+          <w:lang w:eastAsia="tr-TR"/>
+        </w:rPr>
+        <w:t>)</w:t>
+      </w:r>
+    </w:p>
+    <w:p>
+      <w:pPr>
+        <w:shd w:val="clear" w:color="auto" w:fill="FFFFFF"/>
+        <w:spacing w:after="0" w:line="285" w:lineRule="atLeast"/>
+        <w:rPr>
+          <w:rFonts w:ascii="Consolas" w:eastAsia="Times New Roman" w:hAnsi="Consolas" w:cs="Times New Roman"/>
+          <w:color w:val="3B3B3B"/>
+          <w:sz w:val="21"/>
+          <w:szCs w:val="21"/>
+          <w:lang w:eastAsia="tr-TR"/>
+        </w:rPr>
+      </w:pPr>
+      <w:r>
+        <w:rPr>
+          <w:rFonts w:ascii="Consolas" w:eastAsia="Times New Roman" w:hAnsi="Consolas" w:cs="Times New Roman"/>
+          <w:color w:val="000000" w:themeColor="text1"/>
+          <w:sz w:val="21"/>
+          <w:szCs w:val="21"/>
+          <w:lang w:eastAsia="tr-TR"/>
+        </w:rPr>
+        <w:t xml:space="preserve">&gt;&gt; </w:t>
+      </w:r>
+      <w:r>
+        <w:rPr>
+          <w:rFonts w:ascii="Consolas" w:eastAsia="Times New Roman" w:hAnsi="Consolas" w:cs="Times New Roman"/>
+          <w:color w:val="001080"/>
+          <w:sz w:val="21"/>
+          <w:szCs w:val="21"/>
+          <w:lang w:eastAsia="tr-TR"/>
+        </w:rPr>
+        <w:t>fihrist</w:t>
+      </w:r>
+      <w:r>
+        <w:rPr>
+          <w:rFonts w:ascii="Consolas" w:eastAsia="Times New Roman" w:hAnsi="Consolas" w:cs="Times New Roman"/>
+          <w:color w:val="3B3B3B"/>
+          <w:sz w:val="21"/>
+          <w:szCs w:val="21"/>
+          <w:lang w:eastAsia="tr-TR"/>
+        </w:rPr>
+        <w:t xml:space="preserve"> </w:t>
+      </w:r>
+      <w:r>
+        <w:rPr>
+          <w:rFonts w:ascii="Consolas" w:eastAsia="Times New Roman" w:hAnsi="Consolas" w:cs="Times New Roman"/>
+          <w:color w:val="000000"/>
+          <w:sz w:val="21"/>
+          <w:szCs w:val="21"/>
+          <w:lang w:eastAsia="tr-TR"/>
+        </w:rPr>
+        <w:t>=</w:t>
+      </w:r>
+      <w:r>
+        <w:rPr>
+          <w:rFonts w:ascii="Consolas" w:eastAsia="Times New Roman" w:hAnsi="Consolas" w:cs="Times New Roman"/>
+          <w:color w:val="3B3B3B"/>
+          <w:sz w:val="21"/>
+          <w:szCs w:val="21"/>
+          <w:lang w:eastAsia="tr-TR"/>
+        </w:rPr>
+        <w:t xml:space="preserve"> </w:t>
+      </w:r>
+      <w:proofErr w:type="spellStart"/>
+      <w:r>
+        <w:rPr>
+          <w:rFonts w:ascii="Consolas" w:eastAsia="Times New Roman" w:hAnsi="Consolas" w:cs="Times New Roman"/>
+          <w:color w:val="795E26"/>
+          <w:sz w:val="21"/>
+          <w:szCs w:val="21"/>
+          <w:lang w:eastAsia="tr-TR"/>
+        </w:rPr>
+        <w:t>open</w:t>
+      </w:r>
+      <w:proofErr w:type="spellEnd"/>
+      <w:r>
+        <w:rPr>
+          <w:rFonts w:ascii="Consolas" w:eastAsia="Times New Roman" w:hAnsi="Consolas" w:cs="Times New Roman"/>
+          <w:color w:val="3B3B3B"/>
+          <w:sz w:val="21"/>
+          <w:szCs w:val="21"/>
+          <w:lang w:eastAsia="tr-TR"/>
+        </w:rPr>
+        <w:t>(</w:t>
+      </w:r>
+      <w:r>
+        <w:rPr>
+          <w:rFonts w:ascii="Consolas" w:eastAsia="Times New Roman" w:hAnsi="Consolas" w:cs="Times New Roman"/>
+          <w:color w:val="A31515"/>
+          <w:sz w:val="21"/>
+          <w:szCs w:val="21"/>
+          <w:lang w:eastAsia="tr-TR"/>
+        </w:rPr>
+        <w:t>"fihrist.txt"</w:t>
+      </w:r>
+      <w:r>
+        <w:rPr>
+          <w:rFonts w:ascii="Consolas" w:eastAsia="Times New Roman" w:hAnsi="Consolas" w:cs="Times New Roman"/>
+          <w:color w:val="3B3B3B"/>
+          <w:sz w:val="21"/>
+          <w:szCs w:val="21"/>
+          <w:lang w:eastAsia="tr-TR"/>
+        </w:rPr>
+        <w:t>)</w:t>
+      </w:r>
+    </w:p>
+    <w:p>
+      <w:pPr>
+        <w:spacing w:before="120" w:after="120" w:line="240" w:lineRule="auto"/>
+        <w:ind w:firstLine="708"/>
+        <w:jc w:val="both"/>
+      </w:pPr>
+      <w:r>
+        <w:t>Okuma kipi için üç ayrı metot bulunmaktadır.</w:t>
+      </w:r>
+    </w:p>
+    <w:p>
+      <w:pPr>
+        <w:spacing w:before="120" w:after="120" w:line="240" w:lineRule="auto"/>
+        <w:ind w:firstLine="708"/>
+        <w:jc w:val="both"/>
+        <w:rPr>
+          <w:rFonts w:eastAsiaTheme="minorHAnsi"/>
+          <w:noProof/>
+        </w:rPr>
+      </w:pPr>
+      <w:r>
+        <w:rPr>
+          <w:rFonts w:eastAsiaTheme="minorHAnsi"/>
+          <w:b/>
+          <w:bCs/>
+          <w:noProof/>
+        </w:rPr>
+        <w:t>read()</w:t>
+      </w:r>
+      <w:r>
+        <w:rPr>
+          <w:rFonts w:eastAsiaTheme="minorHAnsi"/>
+          <w:noProof/>
+        </w:rPr>
+        <w:t xml:space="preserve">, direkt dosya içini okur. </w:t>
+      </w:r>
+    </w:p>
+    <w:p>
+      <w:pPr>
+        <w:spacing w:before="120" w:after="120" w:line="240" w:lineRule="auto"/>
+        <w:ind w:firstLine="708"/>
+        <w:jc w:val="both"/>
+        <w:rPr>
+          <w:rFonts w:eastAsiaTheme="minorHAnsi"/>
+          <w:noProof/>
+        </w:rPr>
+      </w:pPr>
+      <w:r>
+        <w:rPr>
+          <w:rFonts w:eastAsiaTheme="minorHAnsi"/>
+          <w:b/>
+          <w:bCs/>
+          <w:noProof/>
+        </w:rPr>
+        <w:t>readline()</w:t>
+      </w:r>
+      <w:r>
+        <w:rPr>
+          <w:rFonts w:eastAsiaTheme="minorHAnsi"/>
+          <w:noProof/>
+        </w:rPr>
+        <w:t xml:space="preserve">, sadece ilk satırı okur. </w:t>
+      </w:r>
+    </w:p>
+    <w:p>
+      <w:pPr>
+        <w:spacing w:before="120" w:after="120" w:line="240" w:lineRule="auto"/>
+        <w:jc w:val="both"/>
+        <w:rPr>
+          <w:rFonts w:eastAsiaTheme="minorHAnsi"/>
+          <w:noProof/>
+        </w:rPr>
+      </w:pPr>
+      <w:r>
+        <w:rPr>
+          <w:rFonts w:eastAsiaTheme="minorHAnsi"/>
+          <w:noProof/>
+        </w:rPr>
+        <w:tab/>
+      </w:r>
+      <w:r>
+        <w:rPr>
+          <w:rFonts w:eastAsiaTheme="minorHAnsi"/>
+          <w:b/>
+          <w:bCs/>
+          <w:noProof/>
+        </w:rPr>
+        <w:t>readlines()</w:t>
+      </w:r>
+      <w:r>
+        <w:rPr>
+          <w:rFonts w:eastAsiaTheme="minorHAnsi"/>
+          <w:noProof/>
+        </w:rPr>
+        <w:t xml:space="preserve">, satır satır okuma yapar. Tekrar çalıştırmak istediğimiz zaman okuyacağı satır kaldığı için boş veri döndürecektir. </w:t>
+      </w:r>
+    </w:p>
+    <w:p>
+      <w:pPr>
+        <w:shd w:val="clear" w:color="auto" w:fill="FFFFFF"/>
+        <w:spacing w:after="0" w:line="285" w:lineRule="atLeast"/>
+        <w:rPr>
+          <w:rFonts w:ascii="Consolas" w:eastAsia="Times New Roman" w:hAnsi="Consolas" w:cs="Times New Roman"/>
+          <w:color w:val="3B3B3B"/>
+          <w:sz w:val="21"/>
+          <w:szCs w:val="21"/>
+          <w:lang w:eastAsia="tr-TR"/>
+        </w:rPr>
+      </w:pPr>
+      <w:r>
+        <w:rPr>
+          <w:rFonts w:ascii="Consolas" w:eastAsia="Times New Roman" w:hAnsi="Consolas" w:cs="Times New Roman"/>
+          <w:color w:val="000000" w:themeColor="text1"/>
+          <w:sz w:val="21"/>
+          <w:szCs w:val="21"/>
+          <w:lang w:eastAsia="tr-TR"/>
+        </w:rPr>
+        <w:t xml:space="preserve">&gt;&gt; </w:t>
+      </w:r>
+      <w:proofErr w:type="spellStart"/>
+      <w:r>
+        <w:rPr>
+          <w:rFonts w:ascii="Consolas" w:eastAsia="Times New Roman" w:hAnsi="Consolas" w:cs="Times New Roman"/>
+          <w:color w:val="795E26"/>
+          <w:sz w:val="21"/>
+          <w:szCs w:val="21"/>
+          <w:lang w:eastAsia="tr-TR"/>
+        </w:rPr>
+        <w:t>print</w:t>
+      </w:r>
+      <w:proofErr w:type="spellEnd"/>
+      <w:r>
+        <w:rPr>
+          <w:rFonts w:ascii="Consolas" w:eastAsia="Times New Roman" w:hAnsi="Consolas" w:cs="Times New Roman"/>
+          <w:color w:val="3B3B3B"/>
+          <w:sz w:val="21"/>
+          <w:szCs w:val="21"/>
+          <w:lang w:eastAsia="tr-TR"/>
+        </w:rPr>
+        <w:t>(</w:t>
+      </w:r>
+      <w:proofErr w:type="spellStart"/>
+      <w:proofErr w:type="gramStart"/>
+      <w:r>
+        <w:rPr>
+          <w:rFonts w:ascii="Consolas" w:eastAsia="Times New Roman" w:hAnsi="Consolas" w:cs="Times New Roman"/>
+          <w:color w:val="001080"/>
+          <w:sz w:val="21"/>
+          <w:szCs w:val="21"/>
+          <w:lang w:eastAsia="tr-TR"/>
+        </w:rPr>
+        <w:t>fihrist</w:t>
+      </w:r>
+      <w:r>
+        <w:rPr>
+          <w:rFonts w:ascii="Consolas" w:eastAsia="Times New Roman" w:hAnsi="Consolas" w:cs="Times New Roman"/>
+          <w:color w:val="3B3B3B"/>
+          <w:sz w:val="21"/>
+          <w:szCs w:val="21"/>
+          <w:lang w:eastAsia="tr-TR"/>
+        </w:rPr>
+        <w:t>.</w:t>
+      </w:r>
+      <w:r>
+        <w:rPr>
+          <w:rFonts w:ascii="Consolas" w:eastAsia="Times New Roman" w:hAnsi="Consolas" w:cs="Times New Roman"/>
+          <w:color w:val="795E26"/>
+          <w:sz w:val="21"/>
+          <w:szCs w:val="21"/>
+          <w:lang w:eastAsia="tr-TR"/>
+        </w:rPr>
+        <w:t>read</w:t>
+      </w:r>
+      <w:proofErr w:type="spellEnd"/>
+      <w:proofErr w:type="gramEnd"/>
+      <w:r>
+        <w:rPr>
+          <w:rFonts w:ascii="Consolas" w:eastAsia="Times New Roman" w:hAnsi="Consolas" w:cs="Times New Roman"/>
+          <w:color w:val="3B3B3B"/>
+          <w:sz w:val="21"/>
+          <w:szCs w:val="21"/>
+          <w:lang w:eastAsia="tr-TR"/>
+        </w:rPr>
+        <w:t>())</w:t>
+      </w:r>
+    </w:p>
+    <w:p>
+      <w:pPr>
+        <w:shd w:val="clear" w:color="auto" w:fill="FFFFFF"/>
+        <w:spacing w:after="0" w:line="285" w:lineRule="atLeast"/>
+        <w:rPr>
+          <w:rFonts w:ascii="Consolas" w:eastAsia="Times New Roman" w:hAnsi="Consolas" w:cs="Times New Roman"/>
+          <w:color w:val="3B3B3B"/>
+          <w:sz w:val="21"/>
+          <w:szCs w:val="21"/>
+          <w:lang w:eastAsia="tr-TR"/>
+        </w:rPr>
+      </w:pPr>
+      <w:r>
+        <w:rPr>
+          <w:rFonts w:ascii="Consolas" w:eastAsia="Times New Roman" w:hAnsi="Consolas" w:cs="Times New Roman"/>
+          <w:color w:val="000000" w:themeColor="text1"/>
+          <w:sz w:val="21"/>
+          <w:szCs w:val="21"/>
+          <w:lang w:eastAsia="tr-TR"/>
+        </w:rPr>
+        <w:t xml:space="preserve">&gt;&gt; </w:t>
+      </w:r>
+      <w:proofErr w:type="spellStart"/>
+      <w:proofErr w:type="gramStart"/>
+      <w:r>
+        <w:rPr>
+          <w:rFonts w:ascii="Consolas" w:eastAsia="Times New Roman" w:hAnsi="Consolas" w:cs="Times New Roman"/>
+          <w:color w:val="795E26"/>
+          <w:sz w:val="21"/>
+          <w:szCs w:val="21"/>
+          <w:lang w:eastAsia="tr-TR"/>
+        </w:rPr>
+        <w:t>print</w:t>
+      </w:r>
+      <w:proofErr w:type="spellEnd"/>
+      <w:r>
+        <w:rPr>
+          <w:rFonts w:ascii="Consolas" w:eastAsia="Times New Roman" w:hAnsi="Consolas" w:cs="Times New Roman"/>
+          <w:color w:val="3B3B3B"/>
+          <w:sz w:val="21"/>
+          <w:szCs w:val="21"/>
+          <w:lang w:eastAsia="tr-TR"/>
+        </w:rPr>
+        <w:t>(</w:t>
+      </w:r>
+      <w:proofErr w:type="spellStart"/>
+      <w:proofErr w:type="gramEnd"/>
+      <w:r>
+        <w:rPr>
+          <w:rFonts w:ascii="Consolas" w:eastAsia="Times New Roman" w:hAnsi="Consolas" w:cs="Times New Roman"/>
+          <w:color w:val="001080"/>
+          <w:sz w:val="21"/>
+          <w:szCs w:val="21"/>
+          <w:lang w:eastAsia="tr-TR"/>
+        </w:rPr>
+        <w:t>fihrist</w:t>
+      </w:r>
+      <w:r>
+        <w:rPr>
+          <w:rFonts w:ascii="Consolas" w:eastAsia="Times New Roman" w:hAnsi="Consolas" w:cs="Times New Roman"/>
+          <w:color w:val="3B3B3B"/>
+          <w:sz w:val="21"/>
+          <w:szCs w:val="21"/>
+          <w:lang w:eastAsia="tr-TR"/>
+        </w:rPr>
+        <w:t>.</w:t>
+      </w:r>
+      <w:r>
+        <w:rPr>
+          <w:rFonts w:ascii="Consolas" w:eastAsia="Times New Roman" w:hAnsi="Consolas" w:cs="Times New Roman"/>
+          <w:color w:val="795E26"/>
+          <w:sz w:val="21"/>
+          <w:szCs w:val="21"/>
+          <w:lang w:eastAsia="tr-TR"/>
+        </w:rPr>
+        <w:t>readline</w:t>
+      </w:r>
+      <w:proofErr w:type="spellEnd"/>
+      <w:r>
+        <w:rPr>
+          <w:rFonts w:ascii="Consolas" w:eastAsia="Times New Roman" w:hAnsi="Consolas" w:cs="Times New Roman"/>
+          <w:color w:val="3B3B3B"/>
+          <w:sz w:val="21"/>
+          <w:szCs w:val="21"/>
+          <w:lang w:eastAsia="tr-TR"/>
+        </w:rPr>
+        <w:t xml:space="preserve"> ())</w:t>
+      </w:r>
+    </w:p>
+    <w:p>
+      <w:pPr>
+        <w:shd w:val="clear" w:color="auto" w:fill="FFFFFF"/>
+        <w:spacing w:line="285" w:lineRule="atLeast"/>
+        <w:rPr>
+          <w:rFonts w:ascii="Consolas" w:eastAsia="Times New Roman" w:hAnsi="Consolas" w:cs="Times New Roman"/>
+          <w:color w:val="3B3B3B"/>
+          <w:sz w:val="21"/>
+          <w:szCs w:val="21"/>
+          <w:lang w:eastAsia="tr-TR"/>
+        </w:rPr>
+      </w:pPr>
+      <w:r>
+        <w:rPr>
+          <w:rFonts w:ascii="Consolas" w:eastAsia="Times New Roman" w:hAnsi="Consolas" w:cs="Times New Roman"/>
+          <w:color w:val="000000" w:themeColor="text1"/>
+          <w:sz w:val="21"/>
+          <w:szCs w:val="21"/>
+          <w:lang w:eastAsia="tr-TR"/>
+        </w:rPr>
+        <w:t xml:space="preserve">&gt;&gt; </w:t>
+      </w:r>
+      <w:proofErr w:type="spellStart"/>
+      <w:r>
+        <w:rPr>
+          <w:rFonts w:ascii="Consolas" w:eastAsia="Times New Roman" w:hAnsi="Consolas" w:cs="Times New Roman"/>
+          <w:color w:val="795E26"/>
+          <w:sz w:val="21"/>
+          <w:szCs w:val="21"/>
+          <w:lang w:eastAsia="tr-TR"/>
+        </w:rPr>
+        <w:t>print</w:t>
+      </w:r>
+      <w:proofErr w:type="spellEnd"/>
+      <w:r>
+        <w:rPr>
+          <w:rFonts w:ascii="Consolas" w:eastAsia="Times New Roman" w:hAnsi="Consolas" w:cs="Times New Roman"/>
+          <w:color w:val="3B3B3B"/>
+          <w:sz w:val="21"/>
+          <w:szCs w:val="21"/>
+          <w:lang w:eastAsia="tr-TR"/>
+        </w:rPr>
+        <w:t>(</w:t>
+      </w:r>
+      <w:proofErr w:type="spellStart"/>
+      <w:proofErr w:type="gramStart"/>
+      <w:r>
+        <w:rPr>
+          <w:rFonts w:ascii="Consolas" w:eastAsia="Times New Roman" w:hAnsi="Consolas" w:cs="Times New Roman"/>
+          <w:color w:val="001080"/>
+          <w:sz w:val="21"/>
+          <w:szCs w:val="21"/>
+          <w:lang w:eastAsia="tr-TR"/>
+        </w:rPr>
+        <w:t>fihrist</w:t>
+      </w:r>
+      <w:r>
+        <w:rPr>
+          <w:rFonts w:ascii="Consolas" w:eastAsia="Times New Roman" w:hAnsi="Consolas" w:cs="Times New Roman"/>
+          <w:color w:val="3B3B3B"/>
+          <w:sz w:val="21"/>
+          <w:szCs w:val="21"/>
+          <w:lang w:eastAsia="tr-TR"/>
+        </w:rPr>
+        <w:t>.</w:t>
+      </w:r>
+      <w:r>
+        <w:rPr>
+          <w:rFonts w:ascii="Consolas" w:eastAsia="Times New Roman" w:hAnsi="Consolas" w:cs="Times New Roman"/>
+          <w:color w:val="795E26"/>
+          <w:sz w:val="21"/>
+          <w:szCs w:val="21"/>
+          <w:lang w:eastAsia="tr-TR"/>
+        </w:rPr>
+        <w:t>readline</w:t>
+      </w:r>
+      <w:proofErr w:type="spellEnd"/>
+      <w:proofErr w:type="gramEnd"/>
+      <w:r>
+        <w:rPr>
+          <w:rFonts w:ascii="Consolas" w:eastAsia="Times New Roman" w:hAnsi="Consolas" w:cs="Times New Roman"/>
+          <w:color w:val="3B3B3B"/>
+          <w:sz w:val="21"/>
+          <w:szCs w:val="21"/>
+          <w:lang w:eastAsia="tr-TR"/>
+        </w:rPr>
+        <w:t>())</w:t>
+      </w:r>
+    </w:p>
+    <w:p>
+      <w:pPr>
+        <w:spacing w:before="120" w:after="120" w:line="240" w:lineRule="auto"/>
+        <w:jc w:val="both"/>
+        <w:rPr>
+          <w:b/>
+          <w:bCs/>
+        </w:rPr>
+      </w:pPr>
+      <w:r>
+        <w:rPr>
+          <w:b/>
+          <w:bCs/>
+        </w:rPr>
+        <w:t>Dosyaları Otomatik Kapatma</w:t>
+      </w:r>
+    </w:p>
+    <w:p>
+      <w:pPr>
+        <w:spacing w:before="120" w:after="120" w:line="240" w:lineRule="auto"/>
+        <w:jc w:val="both"/>
+        <w:rPr>
+          <w:b/>
+          <w:bCs/>
+        </w:rPr>
+      </w:pPr>
+      <w:r>
+        <w:tab/>
+      </w:r>
+      <w:proofErr w:type="spellStart"/>
+      <w:proofErr w:type="gramStart"/>
+      <w:r>
+        <w:rPr>
+          <w:b/>
+          <w:bCs/>
+        </w:rPr>
+        <w:t>try</w:t>
+      </w:r>
+      <w:proofErr w:type="spellEnd"/>
+      <w:proofErr w:type="gramEnd"/>
+      <w:r>
+        <w:t xml:space="preserve">... </w:t>
+      </w:r>
+      <w:proofErr w:type="spellStart"/>
+      <w:r>
+        <w:rPr>
+          <w:b/>
+          <w:bCs/>
+        </w:rPr>
+        <w:t>except</w:t>
+      </w:r>
+      <w:proofErr w:type="spellEnd"/>
+      <w:r>
+        <w:t xml:space="preserve">... </w:t>
+      </w:r>
+      <w:proofErr w:type="spellStart"/>
+      <w:r>
+        <w:rPr>
+          <w:b/>
+          <w:bCs/>
+        </w:rPr>
+        <w:t>finally</w:t>
+      </w:r>
+      <w:proofErr w:type="spellEnd"/>
+      <w:r>
+        <w:t>... bloklarından yararlanmak</w:t>
+      </w:r>
+    </w:p>
+    <w:p>
+      <w:pPr>
+        <w:shd w:val="clear" w:color="auto" w:fill="FFFFFF"/>
+        <w:spacing w:after="0" w:line="285" w:lineRule="atLeast"/>
+        <w:rPr>
+          <w:rFonts w:ascii="Consolas" w:eastAsia="Times New Roman" w:hAnsi="Consolas" w:cs="Times New Roman"/>
+          <w:color w:val="3B3B3B"/>
+          <w:sz w:val="21"/>
+          <w:szCs w:val="21"/>
+          <w:lang w:eastAsia="tr-TR"/>
+        </w:rPr>
+      </w:pPr>
+      <w:r>
+        <w:rPr>
+          <w:rFonts w:ascii="Consolas" w:eastAsia="Times New Roman" w:hAnsi="Consolas" w:cs="Times New Roman"/>
+          <w:color w:val="000000" w:themeColor="text1"/>
+          <w:sz w:val="21"/>
+          <w:szCs w:val="21"/>
+          <w:lang w:eastAsia="tr-TR"/>
+        </w:rPr>
+        <w:t xml:space="preserve">&gt;&gt; </w:t>
+      </w:r>
+      <w:proofErr w:type="spellStart"/>
+      <w:r>
+        <w:rPr>
+          <w:rFonts w:ascii="Consolas" w:eastAsia="Times New Roman" w:hAnsi="Consolas" w:cs="Times New Roman"/>
+          <w:color w:val="AF00DB"/>
+          <w:sz w:val="21"/>
+          <w:szCs w:val="21"/>
+          <w:lang w:eastAsia="tr-TR"/>
+        </w:rPr>
+        <w:t>try</w:t>
+      </w:r>
+      <w:proofErr w:type="spellEnd"/>
+      <w:r>
+        <w:rPr>
+          <w:rFonts w:ascii="Consolas" w:eastAsia="Times New Roman" w:hAnsi="Consolas" w:cs="Times New Roman"/>
+          <w:color w:val="3B3B3B"/>
+          <w:sz w:val="21"/>
+          <w:szCs w:val="21"/>
+          <w:lang w:eastAsia="tr-TR"/>
+        </w:rPr>
+        <w:t>:</w:t>
+      </w:r>
+    </w:p>
+    <w:p>
+      <w:pPr>
+        <w:shd w:val="clear" w:color="auto" w:fill="FFFFFF"/>
+        <w:spacing w:after="0" w:line="285" w:lineRule="atLeast"/>
+        <w:rPr>
+          <w:rFonts w:ascii="Consolas" w:eastAsia="Times New Roman" w:hAnsi="Consolas" w:cs="Times New Roman"/>
+          <w:color w:val="3B3B3B"/>
+          <w:sz w:val="21"/>
+          <w:szCs w:val="21"/>
+          <w:lang w:eastAsia="tr-TR"/>
+        </w:rPr>
+      </w:pPr>
+      <w:r>
+        <w:rPr>
+          <w:rFonts w:ascii="Consolas" w:eastAsia="Times New Roman" w:hAnsi="Consolas" w:cs="Times New Roman"/>
+          <w:color w:val="000000" w:themeColor="text1"/>
+          <w:sz w:val="21"/>
+          <w:szCs w:val="21"/>
+          <w:lang w:eastAsia="tr-TR"/>
+        </w:rPr>
+        <w:t>&gt;&gt;</w:t>
+      </w:r>
+      <w:r>
+        <w:rPr>
+          <w:rFonts w:ascii="Consolas" w:eastAsia="Times New Roman" w:hAnsi="Consolas" w:cs="Times New Roman"/>
+          <w:color w:val="3B3B3B"/>
+          <w:sz w:val="21"/>
+          <w:szCs w:val="21"/>
+          <w:lang w:eastAsia="tr-TR"/>
+        </w:rPr>
+        <w:t xml:space="preserve">    </w:t>
+      </w:r>
+      <w:r>
+        <w:rPr>
+          <w:rFonts w:ascii="Consolas" w:eastAsia="Times New Roman" w:hAnsi="Consolas" w:cs="Times New Roman"/>
+          <w:color w:val="001080"/>
+          <w:sz w:val="21"/>
+          <w:szCs w:val="21"/>
+          <w:lang w:eastAsia="tr-TR"/>
+        </w:rPr>
+        <w:t>dosya</w:t>
+      </w:r>
+      <w:r>
+        <w:rPr>
+          <w:rFonts w:ascii="Consolas" w:eastAsia="Times New Roman" w:hAnsi="Consolas" w:cs="Times New Roman"/>
+          <w:color w:val="3B3B3B"/>
+          <w:sz w:val="21"/>
+          <w:szCs w:val="21"/>
+          <w:lang w:eastAsia="tr-TR"/>
+        </w:rPr>
+        <w:t xml:space="preserve"> </w:t>
+      </w:r>
+      <w:r>
+        <w:rPr>
+          <w:rFonts w:ascii="Consolas" w:eastAsia="Times New Roman" w:hAnsi="Consolas" w:cs="Times New Roman"/>
+          <w:color w:val="000000"/>
+          <w:sz w:val="21"/>
+          <w:szCs w:val="21"/>
+          <w:lang w:eastAsia="tr-TR"/>
+        </w:rPr>
+        <w:t>=</w:t>
+      </w:r>
+      <w:r>
+        <w:rPr>
+          <w:rFonts w:ascii="Consolas" w:eastAsia="Times New Roman" w:hAnsi="Consolas" w:cs="Times New Roman"/>
+          <w:color w:val="3B3B3B"/>
+          <w:sz w:val="21"/>
+          <w:szCs w:val="21"/>
+          <w:lang w:eastAsia="tr-TR"/>
+        </w:rPr>
+        <w:t xml:space="preserve"> </w:t>
+      </w:r>
+      <w:proofErr w:type="spellStart"/>
+      <w:proofErr w:type="gramStart"/>
+      <w:r>
+        <w:rPr>
+          <w:rFonts w:ascii="Consolas" w:eastAsia="Times New Roman" w:hAnsi="Consolas" w:cs="Times New Roman"/>
+          <w:color w:val="795E26"/>
+          <w:sz w:val="21"/>
+          <w:szCs w:val="21"/>
+          <w:lang w:eastAsia="tr-TR"/>
+        </w:rPr>
+        <w:t>open</w:t>
+      </w:r>
+      <w:proofErr w:type="spellEnd"/>
+      <w:r>
+        <w:rPr>
+          <w:rFonts w:ascii="Consolas" w:eastAsia="Times New Roman" w:hAnsi="Consolas" w:cs="Times New Roman"/>
+          <w:color w:val="3B3B3B"/>
+          <w:sz w:val="21"/>
+          <w:szCs w:val="21"/>
+          <w:lang w:eastAsia="tr-TR"/>
+        </w:rPr>
+        <w:t>(</w:t>
+      </w:r>
+      <w:proofErr w:type="gramEnd"/>
+      <w:r>
+        <w:rPr>
+          <w:rFonts w:ascii="Consolas" w:eastAsia="Times New Roman" w:hAnsi="Consolas" w:cs="Times New Roman"/>
+          <w:color w:val="A31515"/>
+          <w:sz w:val="21"/>
+          <w:szCs w:val="21"/>
+          <w:lang w:eastAsia="tr-TR"/>
+        </w:rPr>
+        <w:t>"</w:t>
+      </w:r>
+      <w:proofErr w:type="spellStart"/>
+      <w:r>
+        <w:rPr>
+          <w:rFonts w:ascii="Consolas" w:eastAsia="Times New Roman" w:hAnsi="Consolas" w:cs="Times New Roman"/>
+          <w:color w:val="A31515"/>
+          <w:sz w:val="21"/>
+          <w:szCs w:val="21"/>
+          <w:lang w:eastAsia="tr-TR"/>
+        </w:rPr>
+        <w:t>dosyaadı</w:t>
+      </w:r>
+      <w:proofErr w:type="spellEnd"/>
+      <w:r>
+        <w:rPr>
+          <w:rFonts w:ascii="Consolas" w:eastAsia="Times New Roman" w:hAnsi="Consolas" w:cs="Times New Roman"/>
+          <w:color w:val="A31515"/>
+          <w:sz w:val="21"/>
+          <w:szCs w:val="21"/>
+          <w:lang w:eastAsia="tr-TR"/>
+        </w:rPr>
+        <w:t>"</w:t>
+      </w:r>
+      <w:r>
+        <w:rPr>
+          <w:rFonts w:ascii="Consolas" w:eastAsia="Times New Roman" w:hAnsi="Consolas" w:cs="Times New Roman"/>
+          <w:color w:val="3B3B3B"/>
+          <w:sz w:val="21"/>
+          <w:szCs w:val="21"/>
+          <w:lang w:eastAsia="tr-TR"/>
+        </w:rPr>
+        <w:t xml:space="preserve">, </w:t>
+      </w:r>
+      <w:r>
+        <w:rPr>
+          <w:rFonts w:ascii="Consolas" w:eastAsia="Times New Roman" w:hAnsi="Consolas" w:cs="Times New Roman"/>
+          <w:color w:val="A31515"/>
+          <w:sz w:val="21"/>
+          <w:szCs w:val="21"/>
+          <w:lang w:eastAsia="tr-TR"/>
+        </w:rPr>
+        <w:t>"r"</w:t>
+      </w:r>
+      <w:r>
+        <w:rPr>
+          <w:rFonts w:ascii="Consolas" w:eastAsia="Times New Roman" w:hAnsi="Consolas" w:cs="Times New Roman"/>
+          <w:color w:val="3B3B3B"/>
+          <w:sz w:val="21"/>
+          <w:szCs w:val="21"/>
+          <w:lang w:eastAsia="tr-TR"/>
+        </w:rPr>
+        <w:t>)</w:t>
+      </w:r>
+    </w:p>
+    <w:p>
+      <w:pPr>
+        <w:shd w:val="clear" w:color="auto" w:fill="FFFFFF"/>
+        <w:spacing w:after="0" w:line="285" w:lineRule="atLeast"/>
+        <w:rPr>
+          <w:rFonts w:ascii="Consolas" w:eastAsia="Times New Roman" w:hAnsi="Consolas" w:cs="Times New Roman"/>
+          <w:color w:val="3B3B3B"/>
+          <w:sz w:val="21"/>
+          <w:szCs w:val="21"/>
+          <w:lang w:eastAsia="tr-TR"/>
+        </w:rPr>
+      </w:pPr>
+      <w:r>
+        <w:rPr>
+          <w:rFonts w:ascii="Consolas" w:eastAsia="Times New Roman" w:hAnsi="Consolas" w:cs="Times New Roman"/>
+          <w:color w:val="000000" w:themeColor="text1"/>
+          <w:sz w:val="21"/>
+          <w:szCs w:val="21"/>
+          <w:lang w:eastAsia="tr-TR"/>
+        </w:rPr>
+        <w:t>&gt;&gt;</w:t>
+      </w:r>
+      <w:r>
+        <w:rPr>
+          <w:rFonts w:ascii="Consolas" w:eastAsia="Times New Roman" w:hAnsi="Consolas" w:cs="Times New Roman"/>
+          <w:color w:val="3B3B3B"/>
+          <w:sz w:val="21"/>
+          <w:szCs w:val="21"/>
+          <w:lang w:eastAsia="tr-TR"/>
+        </w:rPr>
+        <w:t xml:space="preserve">    </w:t>
+      </w:r>
+      <w:r>
+        <w:rPr>
+          <w:rFonts w:ascii="Consolas" w:eastAsia="Times New Roman" w:hAnsi="Consolas" w:cs="Times New Roman"/>
+          <w:color w:val="008000"/>
+          <w:sz w:val="21"/>
+          <w:szCs w:val="21"/>
+          <w:lang w:eastAsia="tr-TR"/>
+        </w:rPr>
+        <w:t>#...burada dosyayla bazı işlemler yapıyoruz...</w:t>
+      </w:r>
+    </w:p>
+    <w:p>
+      <w:pPr>
+        <w:shd w:val="clear" w:color="auto" w:fill="FFFFFF"/>
+        <w:spacing w:after="0" w:line="285" w:lineRule="atLeast"/>
+        <w:rPr>
+          <w:rFonts w:ascii="Consolas" w:eastAsia="Times New Roman" w:hAnsi="Consolas" w:cs="Times New Roman"/>
+          <w:color w:val="3B3B3B"/>
+          <w:sz w:val="21"/>
+          <w:szCs w:val="21"/>
+          <w:lang w:eastAsia="tr-TR"/>
+        </w:rPr>
+      </w:pPr>
+      <w:r>
+        <w:rPr>
+          <w:rFonts w:ascii="Consolas" w:eastAsia="Times New Roman" w:hAnsi="Consolas" w:cs="Times New Roman"/>
+          <w:color w:val="000000" w:themeColor="text1"/>
+          <w:sz w:val="21"/>
+          <w:szCs w:val="21"/>
+          <w:lang w:eastAsia="tr-TR"/>
+        </w:rPr>
+        <w:t>&gt;&gt;</w:t>
+      </w:r>
+      <w:r>
+        <w:rPr>
+          <w:rFonts w:ascii="Consolas" w:eastAsia="Times New Roman" w:hAnsi="Consolas" w:cs="Times New Roman"/>
+          <w:color w:val="3B3B3B"/>
+          <w:sz w:val="21"/>
+          <w:szCs w:val="21"/>
+          <w:lang w:eastAsia="tr-TR"/>
+        </w:rPr>
+        <w:t xml:space="preserve">    </w:t>
+      </w:r>
+      <w:r>
+        <w:rPr>
+          <w:rFonts w:ascii="Consolas" w:eastAsia="Times New Roman" w:hAnsi="Consolas" w:cs="Times New Roman"/>
+          <w:color w:val="008000"/>
+          <w:sz w:val="21"/>
+          <w:szCs w:val="21"/>
+          <w:lang w:eastAsia="tr-TR"/>
+        </w:rPr>
+        <w:t>#...ve ansızın bir hata oluşuyor...</w:t>
+      </w:r>
+    </w:p>
+    <w:p>
+      <w:pPr>
+        <w:shd w:val="clear" w:color="auto" w:fill="FFFFFF"/>
+        <w:spacing w:after="0" w:line="285" w:lineRule="atLeast"/>
+        <w:rPr>
+          <w:rFonts w:ascii="Consolas" w:eastAsia="Times New Roman" w:hAnsi="Consolas" w:cs="Times New Roman"/>
+          <w:color w:val="3B3B3B"/>
+          <w:sz w:val="21"/>
+          <w:szCs w:val="21"/>
+          <w:lang w:eastAsia="tr-TR"/>
+        </w:rPr>
+      </w:pPr>
+      <w:r>
+        <w:rPr>
+          <w:rFonts w:ascii="Consolas" w:eastAsia="Times New Roman" w:hAnsi="Consolas" w:cs="Times New Roman"/>
+          <w:color w:val="000000" w:themeColor="text1"/>
+          <w:sz w:val="21"/>
+          <w:szCs w:val="21"/>
+          <w:lang w:eastAsia="tr-TR"/>
+        </w:rPr>
+        <w:t xml:space="preserve">&gt;&gt; </w:t>
+      </w:r>
+      <w:proofErr w:type="spellStart"/>
+      <w:r>
+        <w:rPr>
+          <w:rFonts w:ascii="Consolas" w:eastAsia="Times New Roman" w:hAnsi="Consolas" w:cs="Times New Roman"/>
+          <w:color w:val="AF00DB"/>
+          <w:sz w:val="21"/>
+          <w:szCs w:val="21"/>
+          <w:lang w:eastAsia="tr-TR"/>
+        </w:rPr>
+        <w:t>except</w:t>
+      </w:r>
+      <w:proofErr w:type="spellEnd"/>
+      <w:r>
+        <w:rPr>
+          <w:rFonts w:ascii="Consolas" w:eastAsia="Times New Roman" w:hAnsi="Consolas" w:cs="Times New Roman"/>
+          <w:color w:val="3B3B3B"/>
+          <w:sz w:val="21"/>
+          <w:szCs w:val="21"/>
+          <w:lang w:eastAsia="tr-TR"/>
+        </w:rPr>
+        <w:t xml:space="preserve"> </w:t>
+      </w:r>
+      <w:proofErr w:type="spellStart"/>
+      <w:r>
+        <w:rPr>
+          <w:rFonts w:ascii="Consolas" w:eastAsia="Times New Roman" w:hAnsi="Consolas" w:cs="Times New Roman"/>
+          <w:color w:val="001080"/>
+          <w:sz w:val="21"/>
+          <w:szCs w:val="21"/>
+          <w:lang w:eastAsia="tr-TR"/>
+        </w:rPr>
+        <w:t>IOError</w:t>
+      </w:r>
+      <w:proofErr w:type="spellEnd"/>
+      <w:r>
+        <w:rPr>
+          <w:rFonts w:ascii="Consolas" w:eastAsia="Times New Roman" w:hAnsi="Consolas" w:cs="Times New Roman"/>
+          <w:color w:val="3B3B3B"/>
+          <w:sz w:val="21"/>
+          <w:szCs w:val="21"/>
+          <w:lang w:eastAsia="tr-TR"/>
+        </w:rPr>
+        <w:t>:</w:t>
+      </w:r>
+    </w:p>
+    <w:p>
+      <w:pPr>
+        <w:shd w:val="clear" w:color="auto" w:fill="FFFFFF"/>
+        <w:spacing w:after="0" w:line="285" w:lineRule="atLeast"/>
+        <w:rPr>
+          <w:rFonts w:ascii="Consolas" w:eastAsia="Times New Roman" w:hAnsi="Consolas" w:cs="Times New Roman"/>
+          <w:color w:val="3B3B3B"/>
+          <w:sz w:val="21"/>
+          <w:szCs w:val="21"/>
+          <w:lang w:eastAsia="tr-TR"/>
+        </w:rPr>
+      </w:pPr>
+      <w:r>
+        <w:rPr>
+          <w:rFonts w:ascii="Consolas" w:eastAsia="Times New Roman" w:hAnsi="Consolas" w:cs="Times New Roman"/>
+          <w:color w:val="000000" w:themeColor="text1"/>
+          <w:sz w:val="21"/>
+          <w:szCs w:val="21"/>
+          <w:lang w:eastAsia="tr-TR"/>
+        </w:rPr>
+        <w:t>&gt;&gt;</w:t>
+      </w:r>
+      <w:r>
+        <w:rPr>
+          <w:rFonts w:ascii="Consolas" w:eastAsia="Times New Roman" w:hAnsi="Consolas" w:cs="Times New Roman"/>
+          <w:color w:val="3B3B3B"/>
+          <w:sz w:val="21"/>
+          <w:szCs w:val="21"/>
+          <w:lang w:eastAsia="tr-TR"/>
+        </w:rPr>
+        <w:t xml:space="preserve">    </w:t>
+      </w:r>
+      <w:proofErr w:type="spellStart"/>
+      <w:proofErr w:type="gramStart"/>
+      <w:r>
+        <w:rPr>
+          <w:rFonts w:ascii="Consolas" w:eastAsia="Times New Roman" w:hAnsi="Consolas" w:cs="Times New Roman"/>
+          <w:color w:val="795E26"/>
+          <w:sz w:val="21"/>
+          <w:szCs w:val="21"/>
+          <w:lang w:eastAsia="tr-TR"/>
+        </w:rPr>
+        <w:t>print</w:t>
+      </w:r>
+      <w:proofErr w:type="spellEnd"/>
+      <w:r>
+        <w:rPr>
+          <w:rFonts w:ascii="Consolas" w:eastAsia="Times New Roman" w:hAnsi="Consolas" w:cs="Times New Roman"/>
+          <w:color w:val="3B3B3B"/>
+          <w:sz w:val="21"/>
+          <w:szCs w:val="21"/>
+          <w:lang w:eastAsia="tr-TR"/>
+        </w:rPr>
+        <w:t>(</w:t>
+      </w:r>
+      <w:proofErr w:type="gramEnd"/>
+      <w:r>
+        <w:rPr>
+          <w:rFonts w:ascii="Consolas" w:eastAsia="Times New Roman" w:hAnsi="Consolas" w:cs="Times New Roman"/>
+          <w:color w:val="A31515"/>
+          <w:sz w:val="21"/>
+          <w:szCs w:val="21"/>
+          <w:lang w:eastAsia="tr-TR"/>
+        </w:rPr>
+        <w:t>"bir hata oluştu!"</w:t>
+      </w:r>
+      <w:r>
+        <w:rPr>
+          <w:rFonts w:ascii="Consolas" w:eastAsia="Times New Roman" w:hAnsi="Consolas" w:cs="Times New Roman"/>
+          <w:color w:val="3B3B3B"/>
+          <w:sz w:val="21"/>
+          <w:szCs w:val="21"/>
+          <w:lang w:eastAsia="tr-TR"/>
+        </w:rPr>
+        <w:t>)</w:t>
+      </w:r>
+    </w:p>
+    <w:p>
+      <w:pPr>
+        <w:shd w:val="clear" w:color="auto" w:fill="FFFFFF"/>
+        <w:spacing w:after="0" w:line="285" w:lineRule="atLeast"/>
+        <w:rPr>
+          <w:rFonts w:ascii="Consolas" w:eastAsia="Times New Roman" w:hAnsi="Consolas" w:cs="Times New Roman"/>
+          <w:color w:val="3B3B3B"/>
+          <w:sz w:val="21"/>
+          <w:szCs w:val="21"/>
+          <w:lang w:eastAsia="tr-TR"/>
+        </w:rPr>
+      </w:pPr>
+      <w:r>
+        <w:rPr>
+          <w:rFonts w:ascii="Consolas" w:eastAsia="Times New Roman" w:hAnsi="Consolas" w:cs="Times New Roman"/>
+          <w:color w:val="000000" w:themeColor="text1"/>
+          <w:sz w:val="21"/>
+          <w:szCs w:val="21"/>
+          <w:lang w:eastAsia="tr-TR"/>
+        </w:rPr>
+        <w:t xml:space="preserve">&gt;&gt; </w:t>
+      </w:r>
+      <w:proofErr w:type="spellStart"/>
+      <w:r>
+        <w:rPr>
+          <w:rFonts w:ascii="Consolas" w:eastAsia="Times New Roman" w:hAnsi="Consolas" w:cs="Times New Roman"/>
+          <w:color w:val="AF00DB"/>
+          <w:sz w:val="21"/>
+          <w:szCs w:val="21"/>
+          <w:lang w:eastAsia="tr-TR"/>
+        </w:rPr>
+        <w:t>finally</w:t>
+      </w:r>
+      <w:proofErr w:type="spellEnd"/>
+      <w:r>
+        <w:rPr>
+          <w:rFonts w:ascii="Consolas" w:eastAsia="Times New Roman" w:hAnsi="Consolas" w:cs="Times New Roman"/>
+          <w:color w:val="3B3B3B"/>
+          <w:sz w:val="21"/>
+          <w:szCs w:val="21"/>
+          <w:lang w:eastAsia="tr-TR"/>
+        </w:rPr>
+        <w:t>:</w:t>
+      </w:r>
+    </w:p>
+    <w:p>
+      <w:pPr>
+        <w:shd w:val="clear" w:color="auto" w:fill="FFFFFF"/>
+        <w:spacing w:after="0" w:line="285" w:lineRule="atLeast"/>
+        <w:rPr>
+          <w:rFonts w:ascii="Consolas" w:eastAsia="Times New Roman" w:hAnsi="Consolas" w:cs="Times New Roman"/>
+          <w:color w:val="3B3B3B"/>
+          <w:sz w:val="21"/>
+          <w:szCs w:val="21"/>
+          <w:lang w:eastAsia="tr-TR"/>
+        </w:rPr>
+      </w:pPr>
+      <w:r>
+        <w:rPr>
+          <w:rFonts w:ascii="Consolas" w:eastAsia="Times New Roman" w:hAnsi="Consolas" w:cs="Times New Roman"/>
+          <w:color w:val="000000" w:themeColor="text1"/>
+          <w:sz w:val="21"/>
+          <w:szCs w:val="21"/>
+          <w:lang w:eastAsia="tr-TR"/>
+        </w:rPr>
+        <w:t>&gt;&gt;</w:t>
+      </w:r>
+      <w:r>
+        <w:rPr>
+          <w:rFonts w:ascii="Consolas" w:eastAsia="Times New Roman" w:hAnsi="Consolas" w:cs="Times New Roman"/>
+          <w:color w:val="3B3B3B"/>
+          <w:sz w:val="21"/>
+          <w:szCs w:val="21"/>
+          <w:lang w:eastAsia="tr-TR"/>
+        </w:rPr>
+        <w:t xml:space="preserve">    </w:t>
+      </w:r>
+      <w:proofErr w:type="spellStart"/>
+      <w:proofErr w:type="gramStart"/>
+      <w:r>
+        <w:rPr>
+          <w:rFonts w:ascii="Consolas" w:eastAsia="Times New Roman" w:hAnsi="Consolas" w:cs="Times New Roman"/>
+          <w:color w:val="001080"/>
+          <w:sz w:val="21"/>
+          <w:szCs w:val="21"/>
+          <w:lang w:eastAsia="tr-TR"/>
+        </w:rPr>
+        <w:t>dosya</w:t>
+      </w:r>
+      <w:r>
+        <w:rPr>
+          <w:rFonts w:ascii="Consolas" w:eastAsia="Times New Roman" w:hAnsi="Consolas" w:cs="Times New Roman"/>
+          <w:color w:val="3B3B3B"/>
+          <w:sz w:val="21"/>
+          <w:szCs w:val="21"/>
+          <w:lang w:eastAsia="tr-TR"/>
+        </w:rPr>
+        <w:t>.</w:t>
+      </w:r>
+      <w:r>
+        <w:rPr>
+          <w:rFonts w:ascii="Consolas" w:eastAsia="Times New Roman" w:hAnsi="Consolas" w:cs="Times New Roman"/>
+          <w:color w:val="795E26"/>
+          <w:sz w:val="21"/>
+          <w:szCs w:val="21"/>
+          <w:lang w:eastAsia="tr-TR"/>
+        </w:rPr>
+        <w:t>close</w:t>
+      </w:r>
+      <w:proofErr w:type="spellEnd"/>
+      <w:proofErr w:type="gramEnd"/>
+      <w:r>
+        <w:rPr>
+          <w:rFonts w:ascii="Consolas" w:eastAsia="Times New Roman" w:hAnsi="Consolas" w:cs="Times New Roman"/>
+          <w:color w:val="3B3B3B"/>
+          <w:sz w:val="21"/>
+          <w:szCs w:val="21"/>
+          <w:lang w:eastAsia="tr-TR"/>
+        </w:rPr>
+        <w:t>()</w:t>
+      </w:r>
+    </w:p>
+    <w:p>
+      <w:pPr>
+        <w:spacing w:before="120" w:after="120" w:line="240" w:lineRule="auto"/>
+        <w:jc w:val="both"/>
+      </w:pPr>
+      <w:r>
+        <w:tab/>
+      </w:r>
+      <w:proofErr w:type="spellStart"/>
+      <w:proofErr w:type="gramStart"/>
+      <w:r>
+        <w:rPr>
+          <w:b/>
+          <w:bCs/>
+        </w:rPr>
+        <w:t>with</w:t>
+      </w:r>
+      <w:proofErr w:type="spellEnd"/>
+      <w:proofErr w:type="gramEnd"/>
+      <w:r>
+        <w:t xml:space="preserve"> kullanımı</w:t>
+      </w:r>
+    </w:p>
+    <w:p>
+      <w:pPr>
+        <w:shd w:val="clear" w:color="auto" w:fill="FFFFFF"/>
+        <w:spacing w:after="0" w:line="285" w:lineRule="atLeast"/>
+        <w:rPr>
+          <w:rFonts w:ascii="Consolas" w:eastAsia="Times New Roman" w:hAnsi="Consolas" w:cs="Times New Roman"/>
+          <w:color w:val="3B3B3B"/>
+          <w:sz w:val="21"/>
+          <w:szCs w:val="21"/>
+          <w:lang w:eastAsia="tr-TR"/>
+        </w:rPr>
+      </w:pPr>
+      <w:r>
+        <w:rPr>
+          <w:rFonts w:ascii="Consolas" w:eastAsia="Times New Roman" w:hAnsi="Consolas" w:cs="Times New Roman"/>
+          <w:color w:val="000000" w:themeColor="text1"/>
+          <w:sz w:val="21"/>
+          <w:szCs w:val="21"/>
+          <w:lang w:eastAsia="tr-TR"/>
+        </w:rPr>
+        <w:t xml:space="preserve">&gt;&gt; </w:t>
+      </w:r>
+      <w:proofErr w:type="spellStart"/>
+      <w:r>
+        <w:rPr>
+          <w:rFonts w:ascii="Consolas" w:eastAsia="Times New Roman" w:hAnsi="Consolas" w:cs="Times New Roman"/>
+          <w:color w:val="AF00DB"/>
+          <w:sz w:val="21"/>
+          <w:szCs w:val="21"/>
+          <w:lang w:eastAsia="tr-TR"/>
+        </w:rPr>
+        <w:t>with</w:t>
+      </w:r>
+      <w:proofErr w:type="spellEnd"/>
+      <w:r>
+        <w:rPr>
+          <w:rFonts w:ascii="Consolas" w:eastAsia="Times New Roman" w:hAnsi="Consolas" w:cs="Times New Roman"/>
+          <w:color w:val="3B3B3B"/>
+          <w:sz w:val="21"/>
+          <w:szCs w:val="21"/>
+          <w:lang w:eastAsia="tr-TR"/>
+        </w:rPr>
+        <w:t xml:space="preserve"> </w:t>
+      </w:r>
+      <w:proofErr w:type="spellStart"/>
+      <w:proofErr w:type="gramStart"/>
+      <w:r>
+        <w:rPr>
+          <w:rFonts w:ascii="Consolas" w:eastAsia="Times New Roman" w:hAnsi="Consolas" w:cs="Times New Roman"/>
+          <w:color w:val="795E26"/>
+          <w:sz w:val="21"/>
+          <w:szCs w:val="21"/>
+          <w:lang w:eastAsia="tr-TR"/>
+        </w:rPr>
+        <w:t>open</w:t>
+      </w:r>
+      <w:proofErr w:type="spellEnd"/>
+      <w:r>
+        <w:rPr>
+          <w:rFonts w:ascii="Consolas" w:eastAsia="Times New Roman" w:hAnsi="Consolas" w:cs="Times New Roman"/>
+          <w:color w:val="3B3B3B"/>
+          <w:sz w:val="21"/>
+          <w:szCs w:val="21"/>
+          <w:lang w:eastAsia="tr-TR"/>
+        </w:rPr>
+        <w:t>(</w:t>
+      </w:r>
+      <w:proofErr w:type="gramEnd"/>
+      <w:r>
+        <w:rPr>
+          <w:rFonts w:ascii="Consolas" w:eastAsia="Times New Roman" w:hAnsi="Consolas" w:cs="Times New Roman"/>
+          <w:color w:val="A31515"/>
+          <w:sz w:val="21"/>
+          <w:szCs w:val="21"/>
+          <w:lang w:eastAsia="tr-TR"/>
+        </w:rPr>
+        <w:t>"</w:t>
+      </w:r>
+      <w:proofErr w:type="spellStart"/>
+      <w:r>
+        <w:rPr>
+          <w:rFonts w:ascii="Consolas" w:eastAsia="Times New Roman" w:hAnsi="Consolas" w:cs="Times New Roman"/>
+          <w:color w:val="A31515"/>
+          <w:sz w:val="21"/>
+          <w:szCs w:val="21"/>
+          <w:lang w:eastAsia="tr-TR"/>
+        </w:rPr>
+        <w:t>dosya_adı</w:t>
+      </w:r>
+      <w:proofErr w:type="spellEnd"/>
+      <w:r>
+        <w:rPr>
+          <w:rFonts w:ascii="Consolas" w:eastAsia="Times New Roman" w:hAnsi="Consolas" w:cs="Times New Roman"/>
+          <w:color w:val="A31515"/>
+          <w:sz w:val="21"/>
+          <w:szCs w:val="21"/>
+          <w:lang w:eastAsia="tr-TR"/>
+        </w:rPr>
+        <w:t>"</w:t>
+      </w:r>
+      <w:r>
+        <w:rPr>
+          <w:rFonts w:ascii="Consolas" w:eastAsia="Times New Roman" w:hAnsi="Consolas" w:cs="Times New Roman"/>
+          <w:color w:val="3B3B3B"/>
+          <w:sz w:val="21"/>
+          <w:szCs w:val="21"/>
+          <w:lang w:eastAsia="tr-TR"/>
+        </w:rPr>
+        <w:t xml:space="preserve">, </w:t>
+      </w:r>
+      <w:r>
+        <w:rPr>
+          <w:rFonts w:ascii="Consolas" w:eastAsia="Times New Roman" w:hAnsi="Consolas" w:cs="Times New Roman"/>
+          <w:color w:val="A31515"/>
+          <w:sz w:val="21"/>
+          <w:szCs w:val="21"/>
+          <w:lang w:eastAsia="tr-TR"/>
+        </w:rPr>
+        <w:t>"r"</w:t>
+      </w:r>
+      <w:r>
+        <w:rPr>
+          <w:rFonts w:ascii="Consolas" w:eastAsia="Times New Roman" w:hAnsi="Consolas" w:cs="Times New Roman"/>
+          <w:color w:val="3B3B3B"/>
+          <w:sz w:val="21"/>
+          <w:szCs w:val="21"/>
+          <w:lang w:eastAsia="tr-TR"/>
+        </w:rPr>
+        <w:t xml:space="preserve">) </w:t>
+      </w:r>
+      <w:r>
+        <w:rPr>
+          <w:rFonts w:ascii="Consolas" w:eastAsia="Times New Roman" w:hAnsi="Consolas" w:cs="Times New Roman"/>
+          <w:color w:val="AF00DB"/>
+          <w:sz w:val="21"/>
+          <w:szCs w:val="21"/>
+          <w:lang w:eastAsia="tr-TR"/>
+        </w:rPr>
+        <w:t>as</w:t>
+      </w:r>
+      <w:r>
+        <w:rPr>
+          <w:rFonts w:ascii="Consolas" w:eastAsia="Times New Roman" w:hAnsi="Consolas" w:cs="Times New Roman"/>
+          <w:color w:val="3B3B3B"/>
+          <w:sz w:val="21"/>
+          <w:szCs w:val="21"/>
+          <w:lang w:eastAsia="tr-TR"/>
+        </w:rPr>
+        <w:t xml:space="preserve"> </w:t>
+      </w:r>
+      <w:r>
+        <w:rPr>
+          <w:rFonts w:ascii="Consolas" w:eastAsia="Times New Roman" w:hAnsi="Consolas" w:cs="Times New Roman"/>
+          <w:color w:val="001080"/>
+          <w:sz w:val="21"/>
+          <w:szCs w:val="21"/>
+          <w:lang w:eastAsia="tr-TR"/>
+        </w:rPr>
+        <w:t>dosya</w:t>
+      </w:r>
+      <w:r>
+        <w:rPr>
+          <w:rFonts w:ascii="Consolas" w:eastAsia="Times New Roman" w:hAnsi="Consolas" w:cs="Times New Roman"/>
+          <w:color w:val="3B3B3B"/>
+          <w:sz w:val="21"/>
+          <w:szCs w:val="21"/>
+          <w:lang w:eastAsia="tr-TR"/>
+        </w:rPr>
+        <w:t>:</w:t>
+      </w:r>
+    </w:p>
+    <w:p>
+      <w:pPr>
+        <w:shd w:val="clear" w:color="auto" w:fill="FFFFFF"/>
+        <w:spacing w:after="0" w:line="285" w:lineRule="atLeast"/>
+        <w:rPr>
+          <w:rFonts w:ascii="Consolas" w:eastAsia="Times New Roman" w:hAnsi="Consolas" w:cs="Times New Roman"/>
+          <w:color w:val="3B3B3B"/>
+          <w:sz w:val="21"/>
+          <w:szCs w:val="21"/>
+          <w:lang w:eastAsia="tr-TR"/>
+        </w:rPr>
+      </w:pPr>
+      <w:r>
+        <w:rPr>
+          <w:rFonts w:ascii="Consolas" w:eastAsia="Times New Roman" w:hAnsi="Consolas" w:cs="Times New Roman"/>
+          <w:color w:val="000000" w:themeColor="text1"/>
+          <w:sz w:val="21"/>
+          <w:szCs w:val="21"/>
+          <w:lang w:eastAsia="tr-TR"/>
+        </w:rPr>
+        <w:t>&gt;&gt;</w:t>
+      </w:r>
+      <w:r>
+        <w:rPr>
+          <w:rFonts w:ascii="Consolas" w:eastAsia="Times New Roman" w:hAnsi="Consolas" w:cs="Times New Roman"/>
+          <w:color w:val="3B3B3B"/>
+          <w:sz w:val="21"/>
+          <w:szCs w:val="21"/>
+          <w:lang w:eastAsia="tr-TR"/>
+        </w:rPr>
+        <w:t xml:space="preserve">    </w:t>
+      </w:r>
+      <w:proofErr w:type="spellStart"/>
+      <w:r>
+        <w:rPr>
+          <w:rFonts w:ascii="Consolas" w:eastAsia="Times New Roman" w:hAnsi="Consolas" w:cs="Times New Roman"/>
+          <w:color w:val="795E26"/>
+          <w:sz w:val="21"/>
+          <w:szCs w:val="21"/>
+          <w:lang w:eastAsia="tr-TR"/>
+        </w:rPr>
+        <w:t>print</w:t>
+      </w:r>
+      <w:proofErr w:type="spellEnd"/>
+      <w:r>
+        <w:rPr>
+          <w:rFonts w:ascii="Consolas" w:eastAsia="Times New Roman" w:hAnsi="Consolas" w:cs="Times New Roman"/>
+          <w:color w:val="3B3B3B"/>
+          <w:sz w:val="21"/>
+          <w:szCs w:val="21"/>
+          <w:lang w:eastAsia="tr-TR"/>
+        </w:rPr>
+        <w:t>(</w:t>
+      </w:r>
+      <w:proofErr w:type="spellStart"/>
+      <w:proofErr w:type="gramStart"/>
+      <w:r>
+        <w:rPr>
+          <w:rFonts w:ascii="Consolas" w:eastAsia="Times New Roman" w:hAnsi="Consolas" w:cs="Times New Roman"/>
+          <w:color w:val="001080"/>
+          <w:sz w:val="21"/>
+          <w:szCs w:val="21"/>
+          <w:lang w:eastAsia="tr-TR"/>
+        </w:rPr>
+        <w:t>dosya</w:t>
+      </w:r>
+      <w:r>
+        <w:rPr>
+          <w:rFonts w:ascii="Consolas" w:eastAsia="Times New Roman" w:hAnsi="Consolas" w:cs="Times New Roman"/>
+          <w:color w:val="3B3B3B"/>
+          <w:sz w:val="21"/>
+          <w:szCs w:val="21"/>
+          <w:lang w:eastAsia="tr-TR"/>
+        </w:rPr>
+        <w:t>.</w:t>
+      </w:r>
+      <w:r>
+        <w:rPr>
+          <w:rFonts w:ascii="Consolas" w:eastAsia="Times New Roman" w:hAnsi="Consolas" w:cs="Times New Roman"/>
+          <w:color w:val="795E26"/>
+          <w:sz w:val="21"/>
+          <w:szCs w:val="21"/>
+          <w:lang w:eastAsia="tr-TR"/>
+        </w:rPr>
+        <w:t>read</w:t>
+      </w:r>
+      <w:proofErr w:type="spellEnd"/>
+      <w:proofErr w:type="gramEnd"/>
+      <w:r>
+        <w:rPr>
+          <w:rFonts w:ascii="Consolas" w:eastAsia="Times New Roman" w:hAnsi="Consolas" w:cs="Times New Roman"/>
+          <w:color w:val="3B3B3B"/>
+          <w:sz w:val="21"/>
+          <w:szCs w:val="21"/>
+          <w:lang w:eastAsia="tr-TR"/>
+        </w:rPr>
+        <w:t>())</w:t>
+      </w:r>
+    </w:p>
+    <w:p>
+      <w:pPr>
+        <w:spacing w:before="120" w:after="120" w:line="240" w:lineRule="auto"/>
+        <w:jc w:val="both"/>
+      </w:pPr>
+      <w:r>
+        <w:t>Dosyayı İleri-Geri Sarmak</w:t>
+      </w:r>
+    </w:p>
+    <w:p>
+      <w:pPr>
+        <w:spacing w:before="120" w:after="120" w:line="240" w:lineRule="auto"/>
+        <w:ind w:firstLine="708"/>
+        <w:jc w:val="both"/>
+      </w:pPr>
+      <w:r>
+        <w:t xml:space="preserve">Dosyayı okurken imlecin sona kadar devam edip, başa dönmediğini biliyoruz. Dosyayı tamamen okuduktan sonra başa dönmek istersek eğer </w:t>
+      </w:r>
+      <w:proofErr w:type="spellStart"/>
+      <w:proofErr w:type="gramStart"/>
+      <w:r>
+        <w:rPr>
+          <w:b/>
+          <w:bCs/>
+        </w:rPr>
+        <w:t>seek</w:t>
+      </w:r>
+      <w:proofErr w:type="spellEnd"/>
+      <w:r>
+        <w:rPr>
+          <w:b/>
+          <w:bCs/>
+        </w:rPr>
+        <w:t>(</w:t>
+      </w:r>
+      <w:proofErr w:type="gramEnd"/>
+      <w:r>
+        <w:rPr>
+          <w:b/>
+          <w:bCs/>
+        </w:rPr>
+        <w:t>)</w:t>
+      </w:r>
+      <w:r>
+        <w:t xml:space="preserve"> metodunu kullanmamız gerekmektedir.</w:t>
+      </w:r>
+    </w:p>
+    <w:p>
+      <w:pPr>
+        <w:spacing w:before="120" w:after="120" w:line="240" w:lineRule="auto"/>
+        <w:jc w:val="both"/>
+      </w:pPr>
+      <w:r>
+        <w:tab/>
+      </w:r>
+      <w:proofErr w:type="spellStart"/>
+      <w:proofErr w:type="gramStart"/>
+      <w:r>
+        <w:rPr>
+          <w:b/>
+          <w:bCs/>
+        </w:rPr>
+        <w:t>seek</w:t>
+      </w:r>
+      <w:proofErr w:type="spellEnd"/>
+      <w:r>
+        <w:rPr>
+          <w:b/>
+          <w:bCs/>
+        </w:rPr>
+        <w:t>(</w:t>
+      </w:r>
+      <w:proofErr w:type="gramEnd"/>
+      <w:r>
+        <w:rPr>
+          <w:b/>
+          <w:bCs/>
+        </w:rPr>
+        <w:t>)</w:t>
+      </w:r>
+      <w:r>
+        <w:t xml:space="preserve"> </w:t>
+      </w:r>
+      <w:r>
+        <w:t>içerisine yazacağımız değer hangi noktadan itibaren geri döneceğimiz</w:t>
+      </w:r>
+      <w:r>
+        <w:t>i adresler</w:t>
+      </w:r>
+      <w:r>
+        <w:t xml:space="preserve">. </w:t>
+      </w:r>
+    </w:p>
+    <w:p>
+      <w:pPr>
+        <w:shd w:val="clear" w:color="auto" w:fill="FFFFFF"/>
+        <w:spacing w:after="0" w:line="285" w:lineRule="atLeast"/>
+        <w:rPr>
+          <w:rFonts w:ascii="Consolas" w:eastAsia="Times New Roman" w:hAnsi="Consolas" w:cs="Times New Roman"/>
+          <w:color w:val="3B3B3B"/>
+          <w:sz w:val="21"/>
+          <w:szCs w:val="21"/>
+          <w:lang w:eastAsia="tr-TR"/>
+        </w:rPr>
+      </w:pPr>
+      <w:r>
+        <w:rPr>
+          <w:rFonts w:ascii="Consolas" w:eastAsia="Times New Roman" w:hAnsi="Consolas" w:cs="Times New Roman"/>
+          <w:color w:val="000000" w:themeColor="text1"/>
+          <w:sz w:val="21"/>
+          <w:szCs w:val="21"/>
+          <w:lang w:eastAsia="tr-TR"/>
+        </w:rPr>
+        <w:t xml:space="preserve">&gt;&gt; </w:t>
+      </w:r>
+      <w:r>
+        <w:rPr>
+          <w:rFonts w:ascii="Consolas" w:eastAsia="Times New Roman" w:hAnsi="Consolas" w:cs="Times New Roman"/>
+          <w:color w:val="001080"/>
+          <w:sz w:val="21"/>
+          <w:szCs w:val="21"/>
+          <w:lang w:eastAsia="tr-TR"/>
+        </w:rPr>
+        <w:t>f</w:t>
+      </w:r>
+      <w:r>
+        <w:rPr>
+          <w:rFonts w:ascii="Consolas" w:eastAsia="Times New Roman" w:hAnsi="Consolas" w:cs="Times New Roman"/>
+          <w:color w:val="3B3B3B"/>
+          <w:sz w:val="21"/>
+          <w:szCs w:val="21"/>
+          <w:lang w:eastAsia="tr-TR"/>
+        </w:rPr>
+        <w:t xml:space="preserve"> </w:t>
+      </w:r>
+      <w:r>
+        <w:rPr>
+          <w:rFonts w:ascii="Consolas" w:eastAsia="Times New Roman" w:hAnsi="Consolas" w:cs="Times New Roman"/>
+          <w:color w:val="000000"/>
+          <w:sz w:val="21"/>
+          <w:szCs w:val="21"/>
+          <w:lang w:eastAsia="tr-TR"/>
+        </w:rPr>
+        <w:t>=</w:t>
+      </w:r>
+      <w:r>
+        <w:rPr>
+          <w:rFonts w:ascii="Consolas" w:eastAsia="Times New Roman" w:hAnsi="Consolas" w:cs="Times New Roman"/>
+          <w:color w:val="3B3B3B"/>
+          <w:sz w:val="21"/>
+          <w:szCs w:val="21"/>
+          <w:lang w:eastAsia="tr-TR"/>
+        </w:rPr>
+        <w:t xml:space="preserve"> </w:t>
+      </w:r>
+      <w:proofErr w:type="spellStart"/>
+      <w:r>
+        <w:rPr>
+          <w:rFonts w:ascii="Consolas" w:eastAsia="Times New Roman" w:hAnsi="Consolas" w:cs="Times New Roman"/>
+          <w:color w:val="795E26"/>
+          <w:sz w:val="21"/>
+          <w:szCs w:val="21"/>
+          <w:lang w:eastAsia="tr-TR"/>
+        </w:rPr>
+        <w:t>open</w:t>
+      </w:r>
+      <w:proofErr w:type="spellEnd"/>
+      <w:r>
+        <w:rPr>
+          <w:rFonts w:ascii="Consolas" w:eastAsia="Times New Roman" w:hAnsi="Consolas" w:cs="Times New Roman"/>
+          <w:color w:val="3B3B3B"/>
+          <w:sz w:val="21"/>
+          <w:szCs w:val="21"/>
+          <w:lang w:eastAsia="tr-TR"/>
+        </w:rPr>
+        <w:t>(</w:t>
+      </w:r>
+      <w:r>
+        <w:rPr>
+          <w:rFonts w:ascii="Consolas" w:eastAsia="Times New Roman" w:hAnsi="Consolas" w:cs="Times New Roman"/>
+          <w:color w:val="A31515"/>
+          <w:sz w:val="21"/>
+          <w:szCs w:val="21"/>
+          <w:lang w:eastAsia="tr-TR"/>
+        </w:rPr>
+        <w:t>"python.txt"</w:t>
+      </w:r>
+      <w:r>
+        <w:rPr>
+          <w:rFonts w:ascii="Consolas" w:eastAsia="Times New Roman" w:hAnsi="Consolas" w:cs="Times New Roman"/>
+          <w:color w:val="3B3B3B"/>
+          <w:sz w:val="21"/>
+          <w:szCs w:val="21"/>
+          <w:lang w:eastAsia="tr-TR"/>
+        </w:rPr>
+        <w:t>)</w:t>
+      </w:r>
+    </w:p>
+    <w:p>
+      <w:pPr>
+        <w:shd w:val="clear" w:color="auto" w:fill="FFFFFF"/>
+        <w:spacing w:after="0" w:line="285" w:lineRule="atLeast"/>
+        <w:rPr>
+          <w:rFonts w:ascii="Consolas" w:eastAsia="Times New Roman" w:hAnsi="Consolas" w:cs="Times New Roman"/>
+          <w:color w:val="3B3B3B"/>
+          <w:sz w:val="21"/>
+          <w:szCs w:val="21"/>
+          <w:lang w:eastAsia="tr-TR"/>
+        </w:rPr>
+      </w:pPr>
+      <w:r>
+        <w:rPr>
+          <w:rFonts w:ascii="Consolas" w:eastAsia="Times New Roman" w:hAnsi="Consolas" w:cs="Times New Roman"/>
+          <w:color w:val="000000" w:themeColor="text1"/>
+          <w:sz w:val="21"/>
+          <w:szCs w:val="21"/>
+          <w:lang w:eastAsia="tr-TR"/>
+        </w:rPr>
+        <w:t xml:space="preserve">&gt;&gt; </w:t>
+      </w:r>
+      <w:proofErr w:type="spellStart"/>
+      <w:proofErr w:type="gramStart"/>
+      <w:r>
+        <w:rPr>
+          <w:rFonts w:ascii="Consolas" w:eastAsia="Times New Roman" w:hAnsi="Consolas" w:cs="Times New Roman"/>
+          <w:color w:val="001080"/>
+          <w:sz w:val="21"/>
+          <w:szCs w:val="21"/>
+          <w:lang w:eastAsia="tr-TR"/>
+        </w:rPr>
+        <w:t>f</w:t>
+      </w:r>
+      <w:r>
+        <w:rPr>
+          <w:rFonts w:ascii="Consolas" w:eastAsia="Times New Roman" w:hAnsi="Consolas" w:cs="Times New Roman"/>
+          <w:color w:val="3B3B3B"/>
+          <w:sz w:val="21"/>
+          <w:szCs w:val="21"/>
+          <w:lang w:eastAsia="tr-TR"/>
+        </w:rPr>
+        <w:t>.</w:t>
+      </w:r>
+      <w:r>
+        <w:rPr>
+          <w:rFonts w:ascii="Consolas" w:eastAsia="Times New Roman" w:hAnsi="Consolas" w:cs="Times New Roman"/>
+          <w:color w:val="795E26"/>
+          <w:sz w:val="21"/>
+          <w:szCs w:val="21"/>
+          <w:lang w:eastAsia="tr-TR"/>
+        </w:rPr>
+        <w:t>read</w:t>
+      </w:r>
+      <w:proofErr w:type="spellEnd"/>
+      <w:proofErr w:type="gramEnd"/>
+      <w:r>
+        <w:rPr>
+          <w:rFonts w:ascii="Consolas" w:eastAsia="Times New Roman" w:hAnsi="Consolas" w:cs="Times New Roman"/>
+          <w:color w:val="3B3B3B"/>
+          <w:sz w:val="21"/>
+          <w:szCs w:val="21"/>
+          <w:lang w:eastAsia="tr-TR"/>
+        </w:rPr>
+        <w:t>()</w:t>
+      </w:r>
+    </w:p>
+    <w:p>
+      <w:pPr>
+        <w:shd w:val="clear" w:color="auto" w:fill="FFFFFF"/>
+        <w:spacing w:after="0" w:line="285" w:lineRule="atLeast"/>
+        <w:rPr>
+          <w:rFonts w:ascii="Consolas" w:eastAsia="Times New Roman" w:hAnsi="Consolas" w:cs="Times New Roman"/>
+          <w:color w:val="3B3B3B"/>
+          <w:sz w:val="21"/>
+          <w:szCs w:val="21"/>
+          <w:lang w:eastAsia="tr-TR"/>
+        </w:rPr>
+      </w:pPr>
+      <w:r>
+        <w:rPr>
+          <w:rFonts w:ascii="Consolas" w:eastAsia="Times New Roman" w:hAnsi="Consolas" w:cs="Times New Roman"/>
+          <w:color w:val="000000" w:themeColor="text1"/>
+          <w:sz w:val="21"/>
+          <w:szCs w:val="21"/>
+          <w:lang w:eastAsia="tr-TR"/>
+        </w:rPr>
+        <w:t xml:space="preserve">&gt;&gt; </w:t>
+      </w:r>
+      <w:proofErr w:type="spellStart"/>
+      <w:proofErr w:type="gramStart"/>
+      <w:r>
+        <w:rPr>
+          <w:rFonts w:ascii="Consolas" w:eastAsia="Times New Roman" w:hAnsi="Consolas" w:cs="Times New Roman"/>
+          <w:color w:val="001080"/>
+          <w:sz w:val="21"/>
+          <w:szCs w:val="21"/>
+          <w:lang w:eastAsia="tr-TR"/>
+        </w:rPr>
+        <w:t>f</w:t>
+      </w:r>
+      <w:r>
+        <w:rPr>
+          <w:rFonts w:ascii="Consolas" w:eastAsia="Times New Roman" w:hAnsi="Consolas" w:cs="Times New Roman"/>
+          <w:color w:val="3B3B3B"/>
+          <w:sz w:val="21"/>
+          <w:szCs w:val="21"/>
+          <w:lang w:eastAsia="tr-TR"/>
+        </w:rPr>
+        <w:t>.</w:t>
+      </w:r>
+      <w:r>
+        <w:rPr>
+          <w:rFonts w:ascii="Consolas" w:eastAsia="Times New Roman" w:hAnsi="Consolas" w:cs="Times New Roman"/>
+          <w:color w:val="795E26"/>
+          <w:sz w:val="21"/>
+          <w:szCs w:val="21"/>
+          <w:lang w:eastAsia="tr-TR"/>
+        </w:rPr>
+        <w:t>seek</w:t>
+      </w:r>
+      <w:proofErr w:type="spellEnd"/>
+      <w:proofErr w:type="gramEnd"/>
+      <w:r>
+        <w:rPr>
+          <w:rFonts w:ascii="Consolas" w:eastAsia="Times New Roman" w:hAnsi="Consolas" w:cs="Times New Roman"/>
+          <w:color w:val="3B3B3B"/>
+          <w:sz w:val="21"/>
+          <w:szCs w:val="21"/>
+          <w:lang w:eastAsia="tr-TR"/>
+        </w:rPr>
+        <w:t>(</w:t>
+      </w:r>
+      <w:r>
+        <w:rPr>
+          <w:rFonts w:ascii="Consolas" w:eastAsia="Times New Roman" w:hAnsi="Consolas" w:cs="Times New Roman"/>
+          <w:color w:val="098658"/>
+          <w:sz w:val="21"/>
+          <w:szCs w:val="21"/>
+          <w:lang w:eastAsia="tr-TR"/>
+        </w:rPr>
+        <w:t>0</w:t>
+      </w:r>
+      <w:r>
+        <w:rPr>
+          <w:rFonts w:ascii="Consolas" w:eastAsia="Times New Roman" w:hAnsi="Consolas" w:cs="Times New Roman"/>
+          <w:color w:val="3B3B3B"/>
+          <w:sz w:val="21"/>
+          <w:szCs w:val="21"/>
+          <w:lang w:eastAsia="tr-TR"/>
+        </w:rPr>
+        <w:t>)</w:t>
+      </w:r>
+    </w:p>
+    <w:p>
+      <w:pPr>
+        <w:shd w:val="clear" w:color="auto" w:fill="FFFFFF"/>
+        <w:spacing w:after="0" w:line="285" w:lineRule="atLeast"/>
+        <w:rPr>
+          <w:rFonts w:ascii="Consolas" w:eastAsia="Times New Roman" w:hAnsi="Consolas" w:cs="Times New Roman"/>
+          <w:color w:val="3B3B3B"/>
+          <w:sz w:val="21"/>
+          <w:szCs w:val="21"/>
+          <w:lang w:eastAsia="tr-TR"/>
+        </w:rPr>
+      </w:pPr>
+      <w:r>
+        <w:rPr>
+          <w:rFonts w:ascii="Consolas" w:eastAsia="Times New Roman" w:hAnsi="Consolas" w:cs="Times New Roman"/>
+          <w:color w:val="000000" w:themeColor="text1"/>
+          <w:sz w:val="21"/>
+          <w:szCs w:val="21"/>
+          <w:lang w:eastAsia="tr-TR"/>
+        </w:rPr>
+        <w:t xml:space="preserve">&gt;&gt; </w:t>
+      </w:r>
+      <w:proofErr w:type="spellStart"/>
+      <w:proofErr w:type="gramStart"/>
+      <w:r>
+        <w:rPr>
+          <w:rFonts w:ascii="Consolas" w:eastAsia="Times New Roman" w:hAnsi="Consolas" w:cs="Times New Roman"/>
+          <w:color w:val="001080"/>
+          <w:sz w:val="21"/>
+          <w:szCs w:val="21"/>
+          <w:lang w:eastAsia="tr-TR"/>
+        </w:rPr>
+        <w:t>f</w:t>
+      </w:r>
+      <w:r>
+        <w:rPr>
+          <w:rFonts w:ascii="Consolas" w:eastAsia="Times New Roman" w:hAnsi="Consolas" w:cs="Times New Roman"/>
+          <w:color w:val="3B3B3B"/>
+          <w:sz w:val="21"/>
+          <w:szCs w:val="21"/>
+          <w:lang w:eastAsia="tr-TR"/>
+        </w:rPr>
+        <w:t>.</w:t>
+      </w:r>
+      <w:r>
+        <w:rPr>
+          <w:rFonts w:ascii="Consolas" w:eastAsia="Times New Roman" w:hAnsi="Consolas" w:cs="Times New Roman"/>
+          <w:color w:val="795E26"/>
+          <w:sz w:val="21"/>
+          <w:szCs w:val="21"/>
+          <w:lang w:eastAsia="tr-TR"/>
+        </w:rPr>
+        <w:t>read</w:t>
+      </w:r>
+      <w:proofErr w:type="spellEnd"/>
+      <w:proofErr w:type="gramEnd"/>
+      <w:r>
+        <w:rPr>
+          <w:rFonts w:ascii="Consolas" w:eastAsia="Times New Roman" w:hAnsi="Consolas" w:cs="Times New Roman"/>
+          <w:color w:val="3B3B3B"/>
+          <w:sz w:val="21"/>
+          <w:szCs w:val="21"/>
+          <w:lang w:eastAsia="tr-TR"/>
+        </w:rPr>
+        <w:t>()</w:t>
+      </w:r>
+    </w:p>
+    <w:p>
+      <w:pPr>
+        <w:spacing w:before="120" w:after="120" w:line="240" w:lineRule="auto"/>
+        <w:ind w:firstLine="708"/>
+        <w:jc w:val="both"/>
+      </w:pPr>
+      <w:r>
+        <w:lastRenderedPageBreak/>
+        <w:t xml:space="preserve">İmlecin hangi konumda olduğunu bilmiyor ve öğrenmek istiyorsak, </w:t>
+      </w:r>
+      <w:proofErr w:type="spellStart"/>
+      <w:proofErr w:type="gramStart"/>
+      <w:r>
+        <w:rPr>
+          <w:b/>
+          <w:bCs/>
+        </w:rPr>
+        <w:t>tell</w:t>
+      </w:r>
+      <w:proofErr w:type="spellEnd"/>
+      <w:r>
+        <w:rPr>
+          <w:b/>
+          <w:bCs/>
+        </w:rPr>
+        <w:t>(</w:t>
+      </w:r>
+      <w:proofErr w:type="gramEnd"/>
+      <w:r>
+        <w:rPr>
+          <w:b/>
+          <w:bCs/>
+        </w:rPr>
+        <w:t>)</w:t>
+      </w:r>
+      <w:r>
+        <w:t xml:space="preserve"> </w:t>
+      </w:r>
+      <w:r>
+        <w:t xml:space="preserve"> metodunu kullanırız.</w:t>
+      </w:r>
+    </w:p>
+    <w:p>
+      <w:pPr>
+        <w:shd w:val="clear" w:color="auto" w:fill="FFFFFF"/>
+        <w:spacing w:after="0" w:line="285" w:lineRule="atLeast"/>
+        <w:rPr>
+          <w:rFonts w:ascii="Consolas" w:eastAsia="Times New Roman" w:hAnsi="Consolas" w:cs="Times New Roman"/>
+          <w:color w:val="3B3B3B"/>
+          <w:sz w:val="21"/>
+          <w:szCs w:val="21"/>
+          <w:lang w:eastAsia="tr-TR"/>
+        </w:rPr>
+      </w:pPr>
+      <w:r>
+        <w:rPr>
+          <w:rFonts w:ascii="Consolas" w:eastAsia="Times New Roman" w:hAnsi="Consolas" w:cs="Times New Roman"/>
+          <w:color w:val="000000" w:themeColor="text1"/>
+          <w:sz w:val="21"/>
+          <w:szCs w:val="21"/>
+          <w:lang w:eastAsia="tr-TR"/>
+        </w:rPr>
+        <w:t xml:space="preserve">&gt;&gt; </w:t>
+      </w:r>
+      <w:proofErr w:type="spellStart"/>
+      <w:proofErr w:type="gramStart"/>
+      <w:r>
+        <w:rPr>
+          <w:rFonts w:ascii="Consolas" w:eastAsia="Times New Roman" w:hAnsi="Consolas" w:cs="Times New Roman"/>
+          <w:color w:val="001080"/>
+          <w:sz w:val="21"/>
+          <w:szCs w:val="21"/>
+          <w:lang w:eastAsia="tr-TR"/>
+        </w:rPr>
+        <w:t>f</w:t>
+      </w:r>
+      <w:r>
+        <w:rPr>
+          <w:rFonts w:ascii="Consolas" w:eastAsia="Times New Roman" w:hAnsi="Consolas" w:cs="Times New Roman"/>
+          <w:color w:val="3B3B3B"/>
+          <w:sz w:val="21"/>
+          <w:szCs w:val="21"/>
+          <w:lang w:eastAsia="tr-TR"/>
+        </w:rPr>
+        <w:t>.</w:t>
+      </w:r>
+      <w:r>
+        <w:rPr>
+          <w:rFonts w:ascii="Consolas" w:eastAsia="Times New Roman" w:hAnsi="Consolas" w:cs="Times New Roman"/>
+          <w:color w:val="795E26"/>
+          <w:sz w:val="21"/>
+          <w:szCs w:val="21"/>
+          <w:lang w:eastAsia="tr-TR"/>
+        </w:rPr>
+        <w:t>tell</w:t>
+      </w:r>
+      <w:proofErr w:type="spellEnd"/>
+      <w:proofErr w:type="gramEnd"/>
+      <w:r>
+        <w:rPr>
+          <w:rFonts w:ascii="Consolas" w:eastAsia="Times New Roman" w:hAnsi="Consolas" w:cs="Times New Roman"/>
+          <w:color w:val="3B3B3B"/>
+          <w:sz w:val="21"/>
+          <w:szCs w:val="21"/>
+          <w:lang w:eastAsia="tr-TR"/>
+        </w:rPr>
+        <w:t>()</w:t>
+      </w:r>
+    </w:p>
+    <w:p>
+      <w:pPr>
+        <w:spacing w:before="120" w:after="120" w:line="240" w:lineRule="auto"/>
+        <w:jc w:val="both"/>
+        <w:rPr>
+          <w:b/>
+          <w:bCs/>
+        </w:rPr>
+      </w:pPr>
+      <w:r>
+        <w:rPr>
+          <w:b/>
+          <w:bCs/>
+        </w:rPr>
+        <w:t>Dosyaya Erişme Kipleri</w:t>
+      </w:r>
+    </w:p>
+    <w:p>
+      <w:pPr>
+        <w:pStyle w:val="ListParagraph"/>
+        <w:numPr>
+          <w:ilvl w:val="0"/>
+          <w:numId w:val="4"/>
+        </w:numPr>
+        <w:spacing w:before="120" w:after="120" w:line="240" w:lineRule="auto"/>
+        <w:jc w:val="both"/>
+      </w:pPr>
+      <w:proofErr w:type="gramStart"/>
+      <w:r>
+        <w:rPr>
+          <w:b/>
+          <w:bCs/>
+        </w:rPr>
+        <w:t>r</w:t>
+      </w:r>
+      <w:r>
+        <w:t xml:space="preserve"> -</w:t>
+      </w:r>
+      <w:proofErr w:type="gramEnd"/>
+      <w:r>
+        <w:t xml:space="preserve"> Okuma, varsayılan değerdir, dosyayı okumak için açar. Dosya yoksa hata verir.</w:t>
+      </w:r>
+    </w:p>
+    <w:p>
+      <w:pPr>
+        <w:pStyle w:val="ListParagraph"/>
+        <w:numPr>
+          <w:ilvl w:val="0"/>
+          <w:numId w:val="4"/>
+        </w:numPr>
+        <w:spacing w:before="120" w:after="120" w:line="240" w:lineRule="auto"/>
+        <w:jc w:val="both"/>
+      </w:pPr>
+      <w:proofErr w:type="gramStart"/>
+      <w:r>
+        <w:rPr>
+          <w:b/>
+          <w:bCs/>
+        </w:rPr>
+        <w:t>a</w:t>
+      </w:r>
+      <w:r>
+        <w:t xml:space="preserve"> -</w:t>
+      </w:r>
+      <w:proofErr w:type="gramEnd"/>
+      <w:r>
+        <w:t xml:space="preserve"> Ekleme, dosyayı veri eklemek için açar, dosya yoksa yeni bir tane oluşturur.</w:t>
+      </w:r>
+    </w:p>
+    <w:p>
+      <w:pPr>
+        <w:pStyle w:val="ListParagraph"/>
+        <w:numPr>
+          <w:ilvl w:val="0"/>
+          <w:numId w:val="4"/>
+        </w:numPr>
+        <w:spacing w:before="120" w:after="120" w:line="240" w:lineRule="auto"/>
+        <w:jc w:val="both"/>
+      </w:pPr>
+      <w:proofErr w:type="gramStart"/>
+      <w:r>
+        <w:rPr>
+          <w:b/>
+          <w:bCs/>
+        </w:rPr>
+        <w:t>w</w:t>
+      </w:r>
+      <w:r>
+        <w:t xml:space="preserve"> -</w:t>
+      </w:r>
+      <w:proofErr w:type="gramEnd"/>
+      <w:r>
+        <w:t xml:space="preserve"> Yazma, dosyayı yazmak için açar, dosya yoksa yeni bir tane oluşturur.</w:t>
+      </w:r>
+    </w:p>
+    <w:p>
+      <w:pPr>
+        <w:pStyle w:val="ListParagraph"/>
+        <w:numPr>
+          <w:ilvl w:val="0"/>
+          <w:numId w:val="4"/>
+        </w:numPr>
+        <w:spacing w:before="120" w:after="120" w:line="240" w:lineRule="auto"/>
+        <w:jc w:val="both"/>
+      </w:pPr>
+      <w:proofErr w:type="gramStart"/>
+      <w:r>
+        <w:rPr>
+          <w:b/>
+          <w:bCs/>
+        </w:rPr>
+        <w:t>x</w:t>
+      </w:r>
+      <w:r>
+        <w:t xml:space="preserve"> -</w:t>
+      </w:r>
+      <w:proofErr w:type="gramEnd"/>
+      <w:r>
+        <w:t xml:space="preserve"> Oluşturma, zaten bir dosya varsa hata verir.</w:t>
+      </w:r>
+    </w:p>
+    <w:p>
+      <w:pPr>
+        <w:spacing w:before="120" w:after="120" w:line="240" w:lineRule="auto"/>
+        <w:jc w:val="center"/>
+        <w:rPr>
+          <w:rFonts w:eastAsiaTheme="minorHAnsi"/>
+          <w:b/>
+          <w:bCs/>
+          <w:noProof/>
+          <w:sz w:val="24"/>
+          <w:szCs w:val="24"/>
+        </w:rPr>
+      </w:pPr>
+      <w:r>
+        <w:rPr>
+          <w:rFonts w:eastAsiaTheme="minorHAnsi"/>
+          <w:b/>
+          <w:bCs/>
+          <w:noProof/>
+          <w:sz w:val="24"/>
+          <w:szCs w:val="24"/>
+        </w:rPr>
+        <w:t>Fonksiyonlar</w:t>
+      </w:r>
+    </w:p>
+    <w:p>
+      <w:pPr>
+        <w:spacing w:before="120" w:after="120" w:line="240" w:lineRule="auto"/>
+        <w:jc w:val="both"/>
+      </w:pPr>
+      <w:proofErr w:type="spellStart"/>
+      <w:proofErr w:type="gramStart"/>
+      <w:r>
+        <w:t>asdsad</w:t>
+      </w:r>
+      <w:proofErr w:type="spellEnd"/>
+      <w:proofErr w:type="gramEnd"/>
     </w:p>
     <w:p>
       <w:pPr>
@@ -17381,6 +20204,120 @@
       </w:pPr>
     </w:lvl>
   </w:abstractNum>
+  <w:abstractNum w:abstractNumId="3" w15:restartNumberingAfterBreak="0">
+    <w:nsid w:val="64E03ED1"/>
+    <w:multiLevelType w:val="hybridMultilevel"/>
+    <w:tmpl w:val="3DE49FFA"/>
+    <w:lvl w:ilvl="0" w:tplc="35EC0BF0">
+      <w:start w:val="1"/>
+      <w:numFmt w:val="bullet"/>
+      <w:lvlText w:val=""/>
+      <w:lvlJc w:val="left"/>
+      <w:pPr>
+        <w:ind w:left="720" w:hanging="360"/>
+      </w:pPr>
+      <w:rPr>
+        <w:rFonts w:ascii="Symbol" w:hAnsi="Symbol" w:hint="default"/>
+        <w:u w:color="FFFFFF" w:themeColor="background1"/>
+      </w:rPr>
+    </w:lvl>
+    <w:lvl w:ilvl="1" w:tplc="041F0003" w:tentative="1">
+      <w:start w:val="1"/>
+      <w:numFmt w:val="bullet"/>
+      <w:lvlText w:val="o"/>
+      <w:lvlJc w:val="left"/>
+      <w:pPr>
+        <w:ind w:left="1440" w:hanging="360"/>
+      </w:pPr>
+      <w:rPr>
+        <w:rFonts w:ascii="Courier New" w:hAnsi="Courier New" w:cs="Courier New" w:hint="default"/>
+      </w:rPr>
+    </w:lvl>
+    <w:lvl w:ilvl="2" w:tplc="041F0005" w:tentative="1">
+      <w:start w:val="1"/>
+      <w:numFmt w:val="bullet"/>
+      <w:lvlText w:val=""/>
+      <w:lvlJc w:val="left"/>
+      <w:pPr>
+        <w:ind w:left="2160" w:hanging="360"/>
+      </w:pPr>
+      <w:rPr>
+        <w:rFonts w:ascii="Wingdings" w:hAnsi="Wingdings" w:hint="default"/>
+      </w:rPr>
+    </w:lvl>
+    <w:lvl w:ilvl="3" w:tplc="041F0001" w:tentative="1">
+      <w:start w:val="1"/>
+      <w:numFmt w:val="bullet"/>
+      <w:lvlText w:val=""/>
+      <w:lvlJc w:val="left"/>
+      <w:pPr>
+        <w:ind w:left="2880" w:hanging="360"/>
+      </w:pPr>
+      <w:rPr>
+        <w:rFonts w:ascii="Symbol" w:hAnsi="Symbol" w:hint="default"/>
+      </w:rPr>
+    </w:lvl>
+    <w:lvl w:ilvl="4" w:tplc="041F0003" w:tentative="1">
+      <w:start w:val="1"/>
+      <w:numFmt w:val="bullet"/>
+      <w:lvlText w:val="o"/>
+      <w:lvlJc w:val="left"/>
+      <w:pPr>
+        <w:ind w:left="3600" w:hanging="360"/>
+      </w:pPr>
+      <w:rPr>
+        <w:rFonts w:ascii="Courier New" w:hAnsi="Courier New" w:cs="Courier New" w:hint="default"/>
+      </w:rPr>
+    </w:lvl>
+    <w:lvl w:ilvl="5" w:tplc="041F0005" w:tentative="1">
+      <w:start w:val="1"/>
+      <w:numFmt w:val="bullet"/>
+      <w:lvlText w:val=""/>
+      <w:lvlJc w:val="left"/>
+      <w:pPr>
+        <w:ind w:left="4320" w:hanging="360"/>
+      </w:pPr>
+      <w:rPr>
+        <w:rFonts w:ascii="Wingdings" w:hAnsi="Wingdings" w:hint="default"/>
+      </w:rPr>
+    </w:lvl>
+    <w:lvl w:ilvl="6" w:tplc="041F0001" w:tentative="1">
+      <w:start w:val="1"/>
+      <w:numFmt w:val="bullet"/>
+      <w:lvlText w:val=""/>
+      <w:lvlJc w:val="left"/>
+      <w:pPr>
+        <w:ind w:left="5040" w:hanging="360"/>
+      </w:pPr>
+      <w:rPr>
+        <w:rFonts w:ascii="Symbol" w:hAnsi="Symbol" w:hint="default"/>
+      </w:rPr>
+    </w:lvl>
+    <w:lvl w:ilvl="7" w:tplc="041F0003" w:tentative="1">
+      <w:start w:val="1"/>
+      <w:numFmt w:val="bullet"/>
+      <w:lvlText w:val="o"/>
+      <w:lvlJc w:val="left"/>
+      <w:pPr>
+        <w:ind w:left="5760" w:hanging="360"/>
+      </w:pPr>
+      <w:rPr>
+        <w:rFonts w:ascii="Courier New" w:hAnsi="Courier New" w:cs="Courier New" w:hint="default"/>
+      </w:rPr>
+    </w:lvl>
+    <w:lvl w:ilvl="8" w:tplc="041F0005" w:tentative="1">
+      <w:start w:val="1"/>
+      <w:numFmt w:val="bullet"/>
+      <w:lvlText w:val=""/>
+      <w:lvlJc w:val="left"/>
+      <w:pPr>
+        <w:ind w:left="6480" w:hanging="360"/>
+      </w:pPr>
+      <w:rPr>
+        <w:rFonts w:ascii="Wingdings" w:hAnsi="Wingdings" w:hint="default"/>
+      </w:rPr>
+    </w:lvl>
+  </w:abstractNum>
   <w:num w:numId="1">
     <w:abstractNumId w:val="0"/>
   </w:num>
@@ -17389,6 +20326,9 @@
   </w:num>
   <w:num w:numId="3">
     <w:abstractNumId w:val="1"/>
+  </w:num>
+  <w:num w:numId="4">
+    <w:abstractNumId w:val="3"/>
   </w:num>
 </w:numbering>
 </file>

</xml_diff>